<commit_message>
debut du cahier danalyse avec diagramme de cas et les details
</commit_message>
<xml_diff>
--- a/doc/cahanalyse.docx
+++ b/doc/cahanalyse.docx
@@ -2540,6 +2540,38 @@
           <w:sz w:val="24"/>
           <w:szCs w:val="24"/>
         </w:rPr>
+        <w:t>(</w:t>
+      </w:r>
+      <w:proofErr w:type="spellStart"/>
+      <w:proofErr w:type="gramStart"/>
+      <w:r>
+        <w:rPr>
+          <w:sz w:val="24"/>
+          <w:szCs w:val="24"/>
+        </w:rPr>
+        <w:t>resto,bar</w:t>
+      </w:r>
+      <w:proofErr w:type="gramEnd"/>
+      <w:r>
+        <w:rPr>
+          <w:sz w:val="24"/>
+          <w:szCs w:val="24"/>
+        </w:rPr>
+        <w:t>,boite</w:t>
+      </w:r>
+      <w:proofErr w:type="spellEnd"/>
+      <w:r>
+        <w:rPr>
+          <w:sz w:val="24"/>
+          <w:szCs w:val="24"/>
+        </w:rPr>
+        <w:t>)</w:t>
+      </w:r>
+      <w:r>
+        <w:rPr>
+          <w:sz w:val="24"/>
+          <w:szCs w:val="24"/>
+        </w:rPr>
         <w:t xml:space="preserve"> </w:t>
       </w:r>
       <w:proofErr w:type="spellStart"/>
@@ -2575,7 +2607,6 @@
         <w:t xml:space="preserve"> et des mots </w:t>
       </w:r>
       <w:proofErr w:type="spellStart"/>
-      <w:proofErr w:type="gramStart"/>
       <w:r>
         <w:rPr>
           <w:sz w:val="24"/>
@@ -2589,31 +2620,7 @@
           <w:sz w:val="24"/>
           <w:szCs w:val="24"/>
         </w:rPr>
-        <w:t>(</w:t>
-      </w:r>
-      <w:proofErr w:type="gramEnd"/>
-      <w:r>
-        <w:rPr>
-          <w:sz w:val="24"/>
-          <w:szCs w:val="24"/>
-        </w:rPr>
-        <w:t xml:space="preserve">resto, bar, </w:t>
-      </w:r>
-      <w:proofErr w:type="spellStart"/>
-      <w:r>
-        <w:rPr>
-          <w:sz w:val="24"/>
-          <w:szCs w:val="24"/>
-        </w:rPr>
-        <w:t>boit</w:t>
-      </w:r>
-      <w:proofErr w:type="spellEnd"/>
-      <w:r>
-        <w:rPr>
-          <w:sz w:val="24"/>
-          <w:szCs w:val="24"/>
-        </w:rPr>
-        <w:t>)</w:t>
+        <w:t>.</w:t>
       </w:r>
     </w:p>
     <w:p>
@@ -2690,6 +2697,7 @@
         <w:t xml:space="preserve"> un </w:t>
       </w:r>
       <w:proofErr w:type="spellStart"/>
+      <w:proofErr w:type="gramStart"/>
       <w:r>
         <w:rPr>
           <w:sz w:val="24"/>
@@ -2703,7 +2711,104 @@
           <w:sz w:val="24"/>
           <w:szCs w:val="24"/>
         </w:rPr>
-        <w:t xml:space="preserve"> </w:t>
+        <w:t>(</w:t>
+      </w:r>
+      <w:proofErr w:type="spellStart"/>
+      <w:proofErr w:type="gramEnd"/>
+      <w:r>
+        <w:rPr>
+          <w:sz w:val="24"/>
+          <w:szCs w:val="24"/>
+        </w:rPr>
+        <w:t>une</w:t>
+      </w:r>
+      <w:proofErr w:type="spellEnd"/>
+      <w:r>
+        <w:rPr>
+          <w:sz w:val="24"/>
+          <w:szCs w:val="24"/>
+        </w:rPr>
+        <w:t xml:space="preserve"> sortie </w:t>
+      </w:r>
+      <w:proofErr w:type="spellStart"/>
+      <w:r>
+        <w:rPr>
+          <w:sz w:val="24"/>
+          <w:szCs w:val="24"/>
+        </w:rPr>
+        <w:t>en</w:t>
+      </w:r>
+      <w:proofErr w:type="spellEnd"/>
+      <w:r>
+        <w:rPr>
+          <w:sz w:val="24"/>
+          <w:szCs w:val="24"/>
+        </w:rPr>
+        <w:t xml:space="preserve"> function des </w:t>
+      </w:r>
+      <w:proofErr w:type="spellStart"/>
+      <w:r>
+        <w:rPr>
+          <w:sz w:val="24"/>
+          <w:szCs w:val="24"/>
+        </w:rPr>
+        <w:t>journees</w:t>
+      </w:r>
+      <w:proofErr w:type="spellEnd"/>
+      <w:r>
+        <w:rPr>
+          <w:sz w:val="24"/>
+          <w:szCs w:val="24"/>
+        </w:rPr>
+        <w:t xml:space="preserve"> </w:t>
+      </w:r>
+      <w:proofErr w:type="spellStart"/>
+      <w:r>
+        <w:rPr>
+          <w:sz w:val="24"/>
+          <w:szCs w:val="24"/>
+        </w:rPr>
+        <w:t>libres</w:t>
+      </w:r>
+      <w:proofErr w:type="spellEnd"/>
+      <w:r>
+        <w:rPr>
+          <w:sz w:val="24"/>
+          <w:szCs w:val="24"/>
+        </w:rPr>
+        <w:t xml:space="preserve"> et </w:t>
+      </w:r>
+      <w:proofErr w:type="spellStart"/>
+      <w:r>
+        <w:rPr>
+          <w:sz w:val="24"/>
+          <w:szCs w:val="24"/>
+        </w:rPr>
+        <w:t>en</w:t>
+      </w:r>
+      <w:proofErr w:type="spellEnd"/>
+      <w:r>
+        <w:rPr>
+          <w:sz w:val="24"/>
+          <w:szCs w:val="24"/>
+        </w:rPr>
+        <w:t xml:space="preserve"> function des </w:t>
+      </w:r>
+      <w:proofErr w:type="spellStart"/>
+      <w:r>
+        <w:rPr>
+          <w:sz w:val="24"/>
+          <w:szCs w:val="24"/>
+        </w:rPr>
+        <w:t>activites</w:t>
+      </w:r>
+      <w:proofErr w:type="spellEnd"/>
+      <w:r>
+        <w:rPr>
+          <w:sz w:val="24"/>
+          <w:szCs w:val="24"/>
+        </w:rPr>
+        <w:t xml:space="preserve"> proposes)</w:t>
       </w:r>
     </w:p>
     <w:p>
@@ -3129,10 +3234,24 @@
           <w:sz w:val="24"/>
           <w:szCs w:val="24"/>
         </w:rPr>
-        <w:t xml:space="preserve"> et la date).</w:t>
+        <w:t xml:space="preserve"> et la date</w:t>
+      </w:r>
+      <w:r>
+        <w:rPr>
+          <w:sz w:val="24"/>
+          <w:szCs w:val="24"/>
+        </w:rPr>
+        <w:t xml:space="preserve"> et les membres</w:t>
       </w:r>
       <w:bookmarkStart w:id="0" w:name="_GoBack"/>
       <w:bookmarkEnd w:id="0"/>
+      <w:r>
+        <w:rPr>
+          <w:sz w:val="24"/>
+          <w:szCs w:val="24"/>
+        </w:rPr>
+        <w:t>).</w:t>
+      </w:r>
     </w:p>
     <w:sectPr>
       <w:pgSz w:w="12240" w:h="15840"/>

</xml_diff>

<commit_message>
debut diagrammes plus maquettes
</commit_message>
<xml_diff>
--- a/doc/cahanalyse.docx
+++ b/doc/cahanalyse.docx
@@ -11,8 +11,6 @@
     <w:p/>
     <w:p/>
     <w:p/>
-    <w:p/>
-    <w:p/>
     <w:p>
       <w:pPr>
         <w:rPr>
@@ -33,6 +31,112 @@
     </w:p>
     <w:p>
       <w:pPr>
+        <w:jc w:val="center"/>
+        <w:rPr>
+          <w:b/>
+          <w:sz w:val="48"/>
+          <w:szCs w:val="48"/>
+        </w:rPr>
+      </w:pPr>
+      <w:r>
+        <w:rPr>
+          <w:b/>
+          <w:sz w:val="48"/>
+          <w:szCs w:val="48"/>
+        </w:rPr>
+        <w:t>Cah</w:t>
+      </w:r>
+      <w:r>
+        <w:rPr>
+          <w:b/>
+          <w:sz w:val="48"/>
+          <w:szCs w:val="48"/>
+        </w:rPr>
+        <w:t>ier</w:t>
+      </w:r>
+      <w:r>
+        <w:rPr>
+          <w:b/>
+          <w:sz w:val="48"/>
+          <w:szCs w:val="48"/>
+        </w:rPr>
+        <w:t xml:space="preserve"> </w:t>
+      </w:r>
+      <w:proofErr w:type="spellStart"/>
+      <w:r>
+        <w:rPr>
+          <w:b/>
+          <w:sz w:val="48"/>
+          <w:szCs w:val="48"/>
+        </w:rPr>
+        <w:t>d’</w:t>
+      </w:r>
+      <w:r>
+        <w:rPr>
+          <w:b/>
+          <w:sz w:val="48"/>
+          <w:szCs w:val="48"/>
+        </w:rPr>
+        <w:t>analyse</w:t>
+      </w:r>
+      <w:proofErr w:type="spellEnd"/>
+      <w:r>
+        <w:rPr>
+          <w:b/>
+          <w:sz w:val="48"/>
+          <w:szCs w:val="48"/>
+        </w:rPr>
+        <w:t>.</w:t>
+      </w:r>
+    </w:p>
+    <w:p>
+      <w:pPr>
+        <w:jc w:val="center"/>
+        <w:rPr>
+          <w:b/>
+          <w:sz w:val="48"/>
+          <w:szCs w:val="48"/>
+        </w:rPr>
+      </w:pPr>
+      <w:proofErr w:type="spellStart"/>
+      <w:r>
+        <w:rPr>
+          <w:b/>
+          <w:sz w:val="48"/>
+          <w:szCs w:val="48"/>
+        </w:rPr>
+        <w:t>GoGo</w:t>
+      </w:r>
+      <w:proofErr w:type="spellEnd"/>
+      <w:r>
+        <w:rPr>
+          <w:b/>
+          <w:sz w:val="48"/>
+          <w:szCs w:val="48"/>
+        </w:rPr>
+        <w:t xml:space="preserve">-Night </w:t>
+      </w:r>
+      <w:proofErr w:type="spellStart"/>
+      <w:r>
+        <w:rPr>
+          <w:b/>
+          <w:sz w:val="48"/>
+          <w:szCs w:val="48"/>
+        </w:rPr>
+        <w:t>Projet</w:t>
+      </w:r>
+      <w:proofErr w:type="spellEnd"/>
+      <w:r>
+        <w:rPr>
+          <w:b/>
+          <w:sz w:val="48"/>
+          <w:szCs w:val="48"/>
+        </w:rPr>
+        <w:t>.</w:t>
+      </w:r>
+    </w:p>
+    <w:p>
+      <w:pPr>
         <w:rPr>
           <w:b/>
           <w:sz w:val="28"/>
@@ -93,106 +197,123 @@
           <w:szCs w:val="28"/>
         </w:rPr>
       </w:pPr>
-      <w:proofErr w:type="spellStart"/>
-      <w:r>
+    </w:p>
+    <w:p>
+      <w:pPr>
         <w:rPr>
           <w:b/>
           <w:sz w:val="28"/>
           <w:szCs w:val="28"/>
         </w:rPr>
-        <w:t>Cah</w:t>
-      </w:r>
-      <w:proofErr w:type="spellEnd"/>
-      <w:r>
+      </w:pPr>
+    </w:p>
+    <w:p>
+      <w:pPr>
         <w:rPr>
           <w:b/>
           <w:sz w:val="28"/>
           <w:szCs w:val="28"/>
         </w:rPr>
-        <w:t xml:space="preserve"> </w:t>
-      </w:r>
-      <w:proofErr w:type="spellStart"/>
-      <w:r>
+      </w:pPr>
+    </w:p>
+    <w:p>
+      <w:pPr>
         <w:rPr>
           <w:b/>
           <w:sz w:val="28"/>
           <w:szCs w:val="28"/>
         </w:rPr>
-        <w:t>analyse</w:t>
-      </w:r>
-      <w:proofErr w:type="spellEnd"/>
-    </w:p>
-    <w:p>
-      <w:pPr>
+      </w:pPr>
+      <w:r>
         <w:rPr>
           <w:b/>
           <w:sz w:val="28"/>
           <w:szCs w:val="28"/>
         </w:rPr>
-      </w:pPr>
-    </w:p>
-    <w:p>
-      <w:pPr>
+        <w:t xml:space="preserve">Sara </w:t>
+      </w:r>
+      <w:proofErr w:type="spellStart"/>
+      <w:r>
         <w:rPr>
           <w:b/>
           <w:sz w:val="28"/>
           <w:szCs w:val="28"/>
         </w:rPr>
-      </w:pPr>
-    </w:p>
-    <w:p>
-      <w:pPr>
+        <w:t>Hadj-ali</w:t>
+      </w:r>
+      <w:proofErr w:type="spellEnd"/>
+      <w:r>
         <w:rPr>
           <w:b/>
           <w:sz w:val="28"/>
           <w:szCs w:val="28"/>
         </w:rPr>
-      </w:pPr>
-    </w:p>
-    <w:p>
-      <w:pPr>
+        <w:t>,</w:t>
+      </w:r>
+      <w:r>
         <w:rPr>
           <w:b/>
           <w:sz w:val="28"/>
           <w:szCs w:val="28"/>
         </w:rPr>
-      </w:pPr>
-    </w:p>
-    <w:p>
-      <w:pPr>
+        <w:t xml:space="preserve"> Daniela Pistol, </w:t>
+      </w:r>
+      <w:proofErr w:type="spellStart"/>
+      <w:r>
         <w:rPr>
           <w:b/>
           <w:sz w:val="28"/>
           <w:szCs w:val="28"/>
         </w:rPr>
-      </w:pPr>
-    </w:p>
-    <w:p>
-      <w:pPr>
+        <w:t>Thileli</w:t>
+      </w:r>
+      <w:proofErr w:type="spellEnd"/>
+      <w:r>
         <w:rPr>
           <w:b/>
           <w:sz w:val="28"/>
           <w:szCs w:val="28"/>
         </w:rPr>
-      </w:pPr>
-    </w:p>
-    <w:p>
-      <w:pPr>
+        <w:t xml:space="preserve"> </w:t>
+      </w:r>
+      <w:proofErr w:type="spellStart"/>
+      <w:r>
         <w:rPr>
           <w:b/>
           <w:sz w:val="28"/>
           <w:szCs w:val="28"/>
         </w:rPr>
-      </w:pPr>
-    </w:p>
-    <w:p>
-      <w:proofErr w:type="spellStart"/>
-      <w:r>
+        <w:t>Toursal</w:t>
+      </w:r>
+      <w:proofErr w:type="spellEnd"/>
+    </w:p>
+    <w:p>
+      <w:pPr>
         <w:rPr>
           <w:b/>
           <w:sz w:val="28"/>
           <w:szCs w:val="28"/>
         </w:rPr>
+      </w:pPr>
+    </w:p>
+    <w:p>
+      <w:pPr>
+        <w:rPr>
+          <w:b/>
+          <w:sz w:val="28"/>
+          <w:szCs w:val="28"/>
+        </w:rPr>
+      </w:pPr>
+    </w:p>
+    <w:p>
+      <w:proofErr w:type="spellStart"/>
+      <w:r>
+        <w:rPr>
+          <w:b/>
+          <w:sz w:val="28"/>
+          <w:szCs w:val="28"/>
+        </w:rPr>
+        <w:lastRenderedPageBreak/>
         <w:t>Diagramme</w:t>
       </w:r>
       <w:proofErr w:type="spellEnd"/>
@@ -272,7 +393,7 @@
                     </pic:cNvPicPr>
                   </pic:nvPicPr>
                   <pic:blipFill>
-                    <a:blip r:embed="rId5"/>
+                    <a:blip r:embed="rId7"/>
                     <a:stretch>
                       <a:fillRect/>
                     </a:stretch>
@@ -3523,7 +3644,7 @@
                     </pic:cNvPicPr>
                   </pic:nvPicPr>
                   <pic:blipFill>
-                    <a:blip r:embed="rId6"/>
+                    <a:blip r:embed="rId8"/>
                     <a:stretch>
                       <a:fillRect/>
                     </a:stretch>
@@ -3553,31 +3674,873 @@
     </w:p>
     <w:p>
       <w:pPr>
-        <w:jc w:val="both"/>
-        <w:rPr>
-          <w:b/>
-          <w:sz w:val="36"/>
-          <w:szCs w:val="36"/>
-        </w:rPr>
-      </w:pPr>
-      <w:proofErr w:type="spellStart"/>
-      <w:r>
-        <w:rPr>
-          <w:b/>
-          <w:sz w:val="36"/>
-          <w:szCs w:val="36"/>
-        </w:rPr>
-        <w:lastRenderedPageBreak/>
+        <w:jc w:val="center"/>
+        <w:rPr>
+          <w:b/>
+          <w:sz w:val="48"/>
+          <w:szCs w:val="48"/>
+        </w:rPr>
+      </w:pPr>
+    </w:p>
+    <w:p>
+      <w:pPr>
+        <w:jc w:val="center"/>
+        <w:rPr>
+          <w:b/>
+          <w:sz w:val="48"/>
+          <w:szCs w:val="48"/>
+        </w:rPr>
+      </w:pPr>
+    </w:p>
+    <w:p>
+      <w:pPr>
+        <w:jc w:val="center"/>
+        <w:rPr>
+          <w:b/>
+          <w:sz w:val="48"/>
+          <w:szCs w:val="48"/>
+        </w:rPr>
+      </w:pPr>
+    </w:p>
+    <w:p>
+      <w:pPr>
+        <w:jc w:val="center"/>
+        <w:rPr>
+          <w:b/>
+          <w:sz w:val="48"/>
+          <w:szCs w:val="48"/>
+        </w:rPr>
+      </w:pPr>
+    </w:p>
+    <w:p>
+      <w:pPr>
+        <w:jc w:val="center"/>
+        <w:rPr>
+          <w:b/>
+          <w:sz w:val="48"/>
+          <w:szCs w:val="48"/>
+        </w:rPr>
+      </w:pPr>
+      <w:proofErr w:type="spellStart"/>
+      <w:r>
+        <w:rPr>
+          <w:b/>
+          <w:sz w:val="48"/>
+          <w:szCs w:val="48"/>
+        </w:rPr>
+        <w:t>Diagrammes</w:t>
+      </w:r>
+      <w:proofErr w:type="spellEnd"/>
+      <w:r>
+        <w:rPr>
+          <w:b/>
+          <w:sz w:val="48"/>
+          <w:szCs w:val="48"/>
+        </w:rPr>
+        <w:t xml:space="preserve"> de sequence.</w:t>
+      </w:r>
+    </w:p>
+    <w:p>
+      <w:pPr>
+        <w:jc w:val="center"/>
+        <w:rPr>
+          <w:b/>
+          <w:sz w:val="48"/>
+          <w:szCs w:val="48"/>
+        </w:rPr>
+      </w:pPr>
+      <w:r>
+        <w:rPr>
+          <w:b/>
+          <w:sz w:val="48"/>
+          <w:szCs w:val="48"/>
+        </w:rPr>
+        <w:t>Scenarios.</w:t>
+      </w:r>
+    </w:p>
+    <w:p>
+      <w:pPr>
+        <w:jc w:val="center"/>
+        <w:rPr>
+          <w:b/>
+          <w:sz w:val="48"/>
+          <w:szCs w:val="48"/>
+        </w:rPr>
+      </w:pPr>
+      <w:proofErr w:type="spellStart"/>
+      <w:r>
+        <w:rPr>
+          <w:b/>
+          <w:sz w:val="48"/>
+          <w:szCs w:val="48"/>
+        </w:rPr>
+        <w:t>Maquettes</w:t>
+      </w:r>
+      <w:proofErr w:type="spellEnd"/>
+      <w:r>
+        <w:rPr>
+          <w:b/>
+          <w:sz w:val="48"/>
+          <w:szCs w:val="48"/>
+        </w:rPr>
+        <w:t>.</w:t>
+      </w:r>
+    </w:p>
+    <w:p>
+      <w:pPr>
+        <w:jc w:val="both"/>
+        <w:rPr>
+          <w:b/>
+          <w:sz w:val="36"/>
+          <w:szCs w:val="36"/>
+        </w:rPr>
+      </w:pPr>
+    </w:p>
+    <w:p>
+      <w:pPr>
+        <w:jc w:val="both"/>
+        <w:rPr>
+          <w:b/>
+          <w:sz w:val="36"/>
+          <w:szCs w:val="36"/>
+        </w:rPr>
+      </w:pPr>
+    </w:p>
+    <w:p>
+      <w:pPr>
+        <w:jc w:val="both"/>
+        <w:rPr>
+          <w:b/>
+          <w:sz w:val="36"/>
+          <w:szCs w:val="36"/>
+        </w:rPr>
+      </w:pPr>
+    </w:p>
+    <w:p>
+      <w:pPr>
+        <w:jc w:val="both"/>
+        <w:rPr>
+          <w:b/>
+          <w:sz w:val="36"/>
+          <w:szCs w:val="36"/>
+        </w:rPr>
+      </w:pPr>
+    </w:p>
+    <w:p>
+      <w:pPr>
+        <w:jc w:val="both"/>
+        <w:rPr>
+          <w:b/>
+          <w:sz w:val="36"/>
+          <w:szCs w:val="36"/>
+        </w:rPr>
+      </w:pPr>
+    </w:p>
+    <w:p>
+      <w:pPr>
+        <w:jc w:val="both"/>
+        <w:rPr>
+          <w:b/>
+          <w:sz w:val="36"/>
+          <w:szCs w:val="36"/>
+        </w:rPr>
+      </w:pPr>
+    </w:p>
+    <w:p>
+      <w:pPr>
+        <w:jc w:val="both"/>
+        <w:rPr>
+          <w:b/>
+          <w:sz w:val="36"/>
+          <w:szCs w:val="36"/>
+        </w:rPr>
+      </w:pPr>
+    </w:p>
+    <w:p>
+      <w:pPr>
+        <w:jc w:val="both"/>
+        <w:rPr>
+          <w:b/>
+          <w:sz w:val="36"/>
+          <w:szCs w:val="36"/>
+        </w:rPr>
+      </w:pPr>
+    </w:p>
+    <w:p>
+      <w:pPr>
+        <w:jc w:val="both"/>
+        <w:rPr>
+          <w:b/>
+          <w:sz w:val="36"/>
+          <w:szCs w:val="36"/>
+        </w:rPr>
+      </w:pPr>
+    </w:p>
+    <w:p>
+      <w:pPr>
+        <w:jc w:val="both"/>
+        <w:rPr>
+          <w:b/>
+          <w:sz w:val="36"/>
+          <w:szCs w:val="36"/>
+        </w:rPr>
+      </w:pPr>
+    </w:p>
+    <w:p>
+      <w:pPr>
+        <w:jc w:val="both"/>
+        <w:rPr>
+          <w:b/>
+          <w:sz w:val="36"/>
+          <w:szCs w:val="36"/>
+        </w:rPr>
+      </w:pPr>
+    </w:p>
+    <w:p>
+      <w:pPr>
+        <w:jc w:val="both"/>
+        <w:rPr>
+          <w:b/>
+          <w:sz w:val="36"/>
+          <w:szCs w:val="36"/>
+        </w:rPr>
+      </w:pPr>
+    </w:p>
+    <w:p>
+      <w:pPr>
+        <w:pStyle w:val="Listparagraf"/>
+        <w:numPr>
+          <w:ilvl w:val="0"/>
+          <w:numId w:val="3"/>
+        </w:numPr>
+        <w:jc w:val="both"/>
+        <w:rPr>
+          <w:b/>
+          <w:sz w:val="32"/>
+          <w:szCs w:val="32"/>
+        </w:rPr>
+      </w:pPr>
+      <w:r>
+        <w:rPr>
+          <w:b/>
+          <w:sz w:val="32"/>
+          <w:szCs w:val="32"/>
+        </w:rPr>
+        <w:t>Inscription</w:t>
+      </w:r>
+    </w:p>
+    <w:p>
+      <w:pPr>
+        <w:pStyle w:val="Listparagraf"/>
+        <w:numPr>
+          <w:ilvl w:val="0"/>
+          <w:numId w:val="4"/>
+        </w:numPr>
+        <w:jc w:val="both"/>
+        <w:rPr>
+          <w:b/>
+          <w:sz w:val="28"/>
+          <w:szCs w:val="28"/>
+        </w:rPr>
+      </w:pPr>
+      <w:proofErr w:type="spellStart"/>
+      <w:r>
+        <w:rPr>
+          <w:b/>
+          <w:sz w:val="28"/>
+          <w:szCs w:val="28"/>
+        </w:rPr>
         <w:t>Diagramme</w:t>
       </w:r>
       <w:proofErr w:type="spellEnd"/>
       <w:r>
         <w:rPr>
           <w:b/>
-          <w:sz w:val="36"/>
-          <w:szCs w:val="36"/>
-        </w:rPr>
-        <w:t xml:space="preserve"> de sequence “inscription”</w:t>
+          <w:sz w:val="28"/>
+          <w:szCs w:val="28"/>
+        </w:rPr>
+        <w:t xml:space="preserve"> de sequence </w:t>
+      </w:r>
+    </w:p>
+    <w:p>
+      <w:pPr>
+        <w:jc w:val="both"/>
+        <w:rPr>
+          <w:b/>
+          <w:sz w:val="36"/>
+          <w:szCs w:val="36"/>
+        </w:rPr>
+      </w:pPr>
+      <w:proofErr w:type="spellStart"/>
+      <w:r>
+        <w:rPr>
+          <w:color w:val="000000"/>
+          <w:sz w:val="23"/>
+          <w:szCs w:val="23"/>
+          <w:shd w:val="clear" w:color="auto" w:fill="FFFFFF"/>
+        </w:rPr>
+        <w:t>Toute</w:t>
+      </w:r>
+      <w:proofErr w:type="spellEnd"/>
+      <w:r>
+        <w:rPr>
+          <w:color w:val="000000"/>
+          <w:sz w:val="23"/>
+          <w:szCs w:val="23"/>
+          <w:shd w:val="clear" w:color="auto" w:fill="FFFFFF"/>
+        </w:rPr>
+        <w:t xml:space="preserve"> </w:t>
+      </w:r>
+      <w:proofErr w:type="spellStart"/>
+      <w:r>
+        <w:rPr>
+          <w:color w:val="000000"/>
+          <w:sz w:val="23"/>
+          <w:szCs w:val="23"/>
+          <w:shd w:val="clear" w:color="auto" w:fill="FFFFFF"/>
+        </w:rPr>
+        <w:t>personne</w:t>
+      </w:r>
+      <w:proofErr w:type="spellEnd"/>
+      <w:r>
+        <w:rPr>
+          <w:color w:val="000000"/>
+          <w:sz w:val="23"/>
+          <w:szCs w:val="23"/>
+          <w:shd w:val="clear" w:color="auto" w:fill="FFFFFF"/>
+        </w:rPr>
+        <w:t xml:space="preserve"> </w:t>
+      </w:r>
+      <w:proofErr w:type="spellStart"/>
+      <w:r>
+        <w:rPr>
+          <w:color w:val="000000"/>
+          <w:sz w:val="23"/>
+          <w:szCs w:val="23"/>
+          <w:shd w:val="clear" w:color="auto" w:fill="FFFFFF"/>
+        </w:rPr>
+        <w:t>peut</w:t>
+      </w:r>
+      <w:proofErr w:type="spellEnd"/>
+      <w:r>
+        <w:rPr>
+          <w:color w:val="000000"/>
+          <w:sz w:val="23"/>
+          <w:szCs w:val="23"/>
+          <w:shd w:val="clear" w:color="auto" w:fill="FFFFFF"/>
+        </w:rPr>
+        <w:t xml:space="preserve"> consulter le </w:t>
+      </w:r>
+      <w:proofErr w:type="spellStart"/>
+      <w:r>
+        <w:rPr>
+          <w:color w:val="000000"/>
+          <w:sz w:val="23"/>
+          <w:szCs w:val="23"/>
+          <w:shd w:val="clear" w:color="auto" w:fill="FFFFFF"/>
+        </w:rPr>
+        <w:t>profil</w:t>
+      </w:r>
+      <w:proofErr w:type="spellEnd"/>
+      <w:r>
+        <w:rPr>
+          <w:color w:val="000000"/>
+          <w:sz w:val="23"/>
+          <w:szCs w:val="23"/>
+          <w:shd w:val="clear" w:color="auto" w:fill="FFFFFF"/>
+        </w:rPr>
+        <w:t xml:space="preserve"> de </w:t>
+      </w:r>
+      <w:proofErr w:type="spellStart"/>
+      <w:r>
+        <w:rPr>
+          <w:color w:val="000000"/>
+          <w:sz w:val="23"/>
+          <w:szCs w:val="23"/>
+          <w:shd w:val="clear" w:color="auto" w:fill="FFFFFF"/>
+        </w:rPr>
+        <w:t>GoGoNight</w:t>
+      </w:r>
+      <w:proofErr w:type="spellEnd"/>
+      <w:r>
+        <w:rPr>
+          <w:color w:val="000000"/>
+          <w:sz w:val="23"/>
+          <w:szCs w:val="23"/>
+          <w:shd w:val="clear" w:color="auto" w:fill="FFFFFF"/>
+        </w:rPr>
+        <w:t xml:space="preserve">. Il </w:t>
+      </w:r>
+      <w:proofErr w:type="spellStart"/>
+      <w:r>
+        <w:rPr>
+          <w:color w:val="000000"/>
+          <w:sz w:val="23"/>
+          <w:szCs w:val="23"/>
+          <w:shd w:val="clear" w:color="auto" w:fill="FFFFFF"/>
+        </w:rPr>
+        <w:t>peut</w:t>
+      </w:r>
+      <w:proofErr w:type="spellEnd"/>
+      <w:r>
+        <w:rPr>
+          <w:color w:val="000000"/>
+          <w:sz w:val="23"/>
+          <w:szCs w:val="23"/>
+          <w:shd w:val="clear" w:color="auto" w:fill="FFFFFF"/>
+        </w:rPr>
+        <w:t xml:space="preserve"> </w:t>
+      </w:r>
+      <w:proofErr w:type="spellStart"/>
+      <w:r>
+        <w:rPr>
+          <w:color w:val="000000"/>
+          <w:sz w:val="23"/>
+          <w:szCs w:val="23"/>
+          <w:shd w:val="clear" w:color="auto" w:fill="FFFFFF"/>
+        </w:rPr>
+        <w:t>choisir</w:t>
+      </w:r>
+      <w:proofErr w:type="spellEnd"/>
+      <w:r>
+        <w:rPr>
+          <w:color w:val="000000"/>
+          <w:sz w:val="23"/>
+          <w:szCs w:val="23"/>
+          <w:shd w:val="clear" w:color="auto" w:fill="FFFFFF"/>
+        </w:rPr>
+        <w:t xml:space="preserve"> de </w:t>
+      </w:r>
+      <w:proofErr w:type="spellStart"/>
+      <w:r>
+        <w:rPr>
+          <w:color w:val="000000"/>
+          <w:sz w:val="23"/>
+          <w:szCs w:val="23"/>
+          <w:shd w:val="clear" w:color="auto" w:fill="FFFFFF"/>
+        </w:rPr>
+        <w:t>s’inscrire</w:t>
+      </w:r>
+      <w:proofErr w:type="spellEnd"/>
+      <w:r>
+        <w:rPr>
+          <w:color w:val="000000"/>
+          <w:sz w:val="23"/>
+          <w:szCs w:val="23"/>
+          <w:shd w:val="clear" w:color="auto" w:fill="FFFFFF"/>
+        </w:rPr>
+        <w:t xml:space="preserve"> </w:t>
+      </w:r>
+      <w:proofErr w:type="spellStart"/>
+      <w:r>
+        <w:rPr>
+          <w:color w:val="000000"/>
+          <w:sz w:val="23"/>
+          <w:szCs w:val="23"/>
+          <w:shd w:val="clear" w:color="auto" w:fill="FFFFFF"/>
+        </w:rPr>
+        <w:t>ou</w:t>
+      </w:r>
+      <w:proofErr w:type="spellEnd"/>
+      <w:r>
+        <w:rPr>
+          <w:color w:val="000000"/>
+          <w:sz w:val="23"/>
+          <w:szCs w:val="23"/>
+          <w:shd w:val="clear" w:color="auto" w:fill="FFFFFF"/>
+        </w:rPr>
+        <w:t xml:space="preserve"> de </w:t>
+      </w:r>
+      <w:proofErr w:type="spellStart"/>
+      <w:r>
+        <w:rPr>
+          <w:color w:val="000000"/>
+          <w:sz w:val="23"/>
+          <w:szCs w:val="23"/>
+          <w:shd w:val="clear" w:color="auto" w:fill="FFFFFF"/>
+        </w:rPr>
+        <w:t>fermer</w:t>
+      </w:r>
+      <w:proofErr w:type="spellEnd"/>
+      <w:r>
+        <w:rPr>
+          <w:color w:val="000000"/>
+          <w:sz w:val="23"/>
+          <w:szCs w:val="23"/>
+          <w:shd w:val="clear" w:color="auto" w:fill="FFFFFF"/>
+        </w:rPr>
+        <w:t xml:space="preserve"> </w:t>
+      </w:r>
+      <w:proofErr w:type="spellStart"/>
+      <w:r>
+        <w:rPr>
+          <w:color w:val="000000"/>
+          <w:sz w:val="23"/>
+          <w:szCs w:val="23"/>
+          <w:shd w:val="clear" w:color="auto" w:fill="FFFFFF"/>
+        </w:rPr>
+        <w:t>notre</w:t>
+      </w:r>
+      <w:proofErr w:type="spellEnd"/>
+      <w:r>
+        <w:rPr>
+          <w:color w:val="000000"/>
+          <w:sz w:val="23"/>
+          <w:szCs w:val="23"/>
+          <w:shd w:val="clear" w:color="auto" w:fill="FFFFFF"/>
+        </w:rPr>
+        <w:t xml:space="preserve"> site. </w:t>
+      </w:r>
+      <w:proofErr w:type="spellStart"/>
+      <w:r>
+        <w:rPr>
+          <w:color w:val="000000"/>
+          <w:sz w:val="23"/>
+          <w:szCs w:val="23"/>
+          <w:shd w:val="clear" w:color="auto" w:fill="FFFFFF"/>
+        </w:rPr>
+        <w:t>Lors</w:t>
+      </w:r>
+      <w:proofErr w:type="spellEnd"/>
+      <w:r>
+        <w:rPr>
+          <w:color w:val="000000"/>
+          <w:sz w:val="23"/>
+          <w:szCs w:val="23"/>
+          <w:shd w:val="clear" w:color="auto" w:fill="FFFFFF"/>
+        </w:rPr>
+        <w:t xml:space="preserve"> de </w:t>
+      </w:r>
+      <w:proofErr w:type="spellStart"/>
+      <w:r>
+        <w:rPr>
+          <w:color w:val="000000"/>
+          <w:sz w:val="23"/>
+          <w:szCs w:val="23"/>
+          <w:shd w:val="clear" w:color="auto" w:fill="FFFFFF"/>
+        </w:rPr>
+        <w:t>l’inscription</w:t>
+      </w:r>
+      <w:proofErr w:type="spellEnd"/>
+      <w:r>
+        <w:rPr>
+          <w:color w:val="000000"/>
+          <w:sz w:val="23"/>
+          <w:szCs w:val="23"/>
+          <w:shd w:val="clear" w:color="auto" w:fill="FFFFFF"/>
+        </w:rPr>
+        <w:t xml:space="preserve">, le </w:t>
+      </w:r>
+      <w:proofErr w:type="spellStart"/>
+      <w:r>
+        <w:rPr>
+          <w:color w:val="000000"/>
+          <w:sz w:val="23"/>
+          <w:szCs w:val="23"/>
+          <w:shd w:val="clear" w:color="auto" w:fill="FFFFFF"/>
+        </w:rPr>
+        <w:t>visiteur</w:t>
+      </w:r>
+      <w:proofErr w:type="spellEnd"/>
+      <w:r>
+        <w:rPr>
+          <w:color w:val="000000"/>
+          <w:sz w:val="23"/>
+          <w:szCs w:val="23"/>
+          <w:shd w:val="clear" w:color="auto" w:fill="FFFFFF"/>
+        </w:rPr>
+        <w:t xml:space="preserve"> </w:t>
+      </w:r>
+      <w:proofErr w:type="spellStart"/>
+      <w:r>
+        <w:rPr>
+          <w:color w:val="000000"/>
+          <w:sz w:val="23"/>
+          <w:szCs w:val="23"/>
+          <w:shd w:val="clear" w:color="auto" w:fill="FFFFFF"/>
+        </w:rPr>
+        <w:t>doit</w:t>
+      </w:r>
+      <w:proofErr w:type="spellEnd"/>
+      <w:r>
+        <w:rPr>
+          <w:color w:val="000000"/>
+          <w:sz w:val="23"/>
+          <w:szCs w:val="23"/>
+          <w:shd w:val="clear" w:color="auto" w:fill="FFFFFF"/>
+        </w:rPr>
+        <w:t xml:space="preserve"> </w:t>
+      </w:r>
+      <w:proofErr w:type="spellStart"/>
+      <w:r>
+        <w:rPr>
+          <w:color w:val="000000"/>
+          <w:sz w:val="23"/>
+          <w:szCs w:val="23"/>
+          <w:shd w:val="clear" w:color="auto" w:fill="FFFFFF"/>
+        </w:rPr>
+        <w:t>fournir</w:t>
+      </w:r>
+      <w:proofErr w:type="spellEnd"/>
+      <w:r>
+        <w:rPr>
+          <w:color w:val="000000"/>
+          <w:sz w:val="23"/>
+          <w:szCs w:val="23"/>
+          <w:shd w:val="clear" w:color="auto" w:fill="FFFFFF"/>
+        </w:rPr>
+        <w:t xml:space="preserve"> des </w:t>
+      </w:r>
+      <w:proofErr w:type="spellStart"/>
+      <w:proofErr w:type="gramStart"/>
+      <w:r>
+        <w:rPr>
+          <w:color w:val="000000"/>
+          <w:sz w:val="23"/>
+          <w:szCs w:val="23"/>
+          <w:shd w:val="clear" w:color="auto" w:fill="FFFFFF"/>
+        </w:rPr>
+        <w:t>informations</w:t>
+      </w:r>
+      <w:proofErr w:type="spellEnd"/>
+      <w:r>
+        <w:rPr>
+          <w:color w:val="000000"/>
+          <w:sz w:val="23"/>
+          <w:szCs w:val="23"/>
+          <w:shd w:val="clear" w:color="auto" w:fill="FFFFFF"/>
+        </w:rPr>
+        <w:t>(</w:t>
+      </w:r>
+      <w:proofErr w:type="gramEnd"/>
+      <w:r>
+        <w:rPr>
+          <w:color w:val="000000"/>
+          <w:sz w:val="23"/>
+          <w:szCs w:val="23"/>
+          <w:shd w:val="clear" w:color="auto" w:fill="FFFFFF"/>
+        </w:rPr>
+        <w:t xml:space="preserve">nom, </w:t>
+      </w:r>
+      <w:proofErr w:type="spellStart"/>
+      <w:r>
+        <w:rPr>
+          <w:color w:val="000000"/>
+          <w:sz w:val="23"/>
+          <w:szCs w:val="23"/>
+          <w:shd w:val="clear" w:color="auto" w:fill="FFFFFF"/>
+        </w:rPr>
+        <w:t>prénom</w:t>
+      </w:r>
+      <w:proofErr w:type="spellEnd"/>
+      <w:r>
+        <w:rPr>
+          <w:color w:val="000000"/>
+          <w:sz w:val="23"/>
+          <w:szCs w:val="23"/>
+          <w:shd w:val="clear" w:color="auto" w:fill="FFFFFF"/>
+        </w:rPr>
+        <w:t xml:space="preserve">, etc.). Notre </w:t>
+      </w:r>
+      <w:proofErr w:type="spellStart"/>
+      <w:r>
+        <w:rPr>
+          <w:color w:val="000000"/>
+          <w:sz w:val="23"/>
+          <w:szCs w:val="23"/>
+          <w:shd w:val="clear" w:color="auto" w:fill="FFFFFF"/>
+        </w:rPr>
+        <w:t>seule</w:t>
+      </w:r>
+      <w:proofErr w:type="spellEnd"/>
+      <w:r>
+        <w:rPr>
+          <w:color w:val="000000"/>
+          <w:sz w:val="23"/>
+          <w:szCs w:val="23"/>
+          <w:shd w:val="clear" w:color="auto" w:fill="FFFFFF"/>
+        </w:rPr>
+        <w:t xml:space="preserve"> restriction </w:t>
+      </w:r>
+      <w:proofErr w:type="spellStart"/>
+      <w:r>
+        <w:rPr>
+          <w:color w:val="000000"/>
+          <w:sz w:val="23"/>
+          <w:szCs w:val="23"/>
+          <w:shd w:val="clear" w:color="auto" w:fill="FFFFFF"/>
+        </w:rPr>
+        <w:t>est</w:t>
+      </w:r>
+      <w:proofErr w:type="spellEnd"/>
+      <w:r>
+        <w:rPr>
+          <w:color w:val="000000"/>
+          <w:sz w:val="23"/>
+          <w:szCs w:val="23"/>
+          <w:shd w:val="clear" w:color="auto" w:fill="FFFFFF"/>
+        </w:rPr>
+        <w:t xml:space="preserve"> </w:t>
+      </w:r>
+      <w:proofErr w:type="spellStart"/>
+      <w:r>
+        <w:rPr>
+          <w:color w:val="000000"/>
+          <w:sz w:val="23"/>
+          <w:szCs w:val="23"/>
+          <w:shd w:val="clear" w:color="auto" w:fill="FFFFFF"/>
+        </w:rPr>
+        <w:t>l’age</w:t>
+      </w:r>
+      <w:proofErr w:type="spellEnd"/>
+      <w:r>
+        <w:rPr>
+          <w:color w:val="000000"/>
+          <w:sz w:val="23"/>
+          <w:szCs w:val="23"/>
+          <w:shd w:val="clear" w:color="auto" w:fill="FFFFFF"/>
+        </w:rPr>
+        <w:t xml:space="preserve">. Il </w:t>
+      </w:r>
+      <w:proofErr w:type="spellStart"/>
+      <w:r>
+        <w:rPr>
+          <w:color w:val="000000"/>
+          <w:sz w:val="23"/>
+          <w:szCs w:val="23"/>
+          <w:shd w:val="clear" w:color="auto" w:fill="FFFFFF"/>
+        </w:rPr>
+        <w:t>doit</w:t>
+      </w:r>
+      <w:proofErr w:type="spellEnd"/>
+      <w:r>
+        <w:rPr>
+          <w:color w:val="000000"/>
+          <w:sz w:val="23"/>
+          <w:szCs w:val="23"/>
+          <w:shd w:val="clear" w:color="auto" w:fill="FFFFFF"/>
+        </w:rPr>
+        <w:t xml:space="preserve"> </w:t>
+      </w:r>
+      <w:proofErr w:type="spellStart"/>
+      <w:r>
+        <w:rPr>
+          <w:color w:val="000000"/>
+          <w:sz w:val="23"/>
+          <w:szCs w:val="23"/>
+          <w:shd w:val="clear" w:color="auto" w:fill="FFFFFF"/>
+        </w:rPr>
+        <w:t>avoir</w:t>
+      </w:r>
+      <w:proofErr w:type="spellEnd"/>
+      <w:r>
+        <w:rPr>
+          <w:color w:val="000000"/>
+          <w:sz w:val="23"/>
+          <w:szCs w:val="23"/>
+          <w:shd w:val="clear" w:color="auto" w:fill="FFFFFF"/>
+        </w:rPr>
+        <w:t xml:space="preserve"> plus de 18 ans. Si </w:t>
+      </w:r>
+      <w:proofErr w:type="spellStart"/>
+      <w:r>
+        <w:rPr>
+          <w:color w:val="000000"/>
+          <w:sz w:val="23"/>
+          <w:szCs w:val="23"/>
+          <w:shd w:val="clear" w:color="auto" w:fill="FFFFFF"/>
+        </w:rPr>
+        <w:t>c’est</w:t>
+      </w:r>
+      <w:proofErr w:type="spellEnd"/>
+      <w:r>
+        <w:rPr>
+          <w:color w:val="000000"/>
+          <w:sz w:val="23"/>
+          <w:szCs w:val="23"/>
+          <w:shd w:val="clear" w:color="auto" w:fill="FFFFFF"/>
+        </w:rPr>
+        <w:t xml:space="preserve"> le </w:t>
+      </w:r>
+      <w:proofErr w:type="spellStart"/>
+      <w:r>
+        <w:rPr>
+          <w:color w:val="000000"/>
+          <w:sz w:val="23"/>
+          <w:szCs w:val="23"/>
+          <w:shd w:val="clear" w:color="auto" w:fill="FFFFFF"/>
+        </w:rPr>
+        <w:t>cas</w:t>
+      </w:r>
+      <w:proofErr w:type="spellEnd"/>
+      <w:r>
+        <w:rPr>
+          <w:color w:val="000000"/>
+          <w:sz w:val="23"/>
+          <w:szCs w:val="23"/>
+          <w:shd w:val="clear" w:color="auto" w:fill="FFFFFF"/>
+        </w:rPr>
+        <w:t xml:space="preserve">, son </w:t>
+      </w:r>
+      <w:proofErr w:type="spellStart"/>
+      <w:r>
+        <w:rPr>
+          <w:color w:val="000000"/>
+          <w:sz w:val="23"/>
+          <w:szCs w:val="23"/>
+          <w:shd w:val="clear" w:color="auto" w:fill="FFFFFF"/>
+        </w:rPr>
+        <w:t>compte</w:t>
+      </w:r>
+      <w:proofErr w:type="spellEnd"/>
+      <w:r>
+        <w:rPr>
+          <w:color w:val="000000"/>
+          <w:sz w:val="23"/>
+          <w:szCs w:val="23"/>
+          <w:shd w:val="clear" w:color="auto" w:fill="FFFFFF"/>
+        </w:rPr>
+        <w:t xml:space="preserve"> </w:t>
+      </w:r>
+      <w:proofErr w:type="spellStart"/>
+      <w:r>
+        <w:rPr>
+          <w:color w:val="000000"/>
+          <w:sz w:val="23"/>
+          <w:szCs w:val="23"/>
+          <w:shd w:val="clear" w:color="auto" w:fill="FFFFFF"/>
+        </w:rPr>
+        <w:t>est</w:t>
+      </w:r>
+      <w:proofErr w:type="spellEnd"/>
+      <w:r>
+        <w:rPr>
+          <w:color w:val="000000"/>
+          <w:sz w:val="23"/>
+          <w:szCs w:val="23"/>
+          <w:shd w:val="clear" w:color="auto" w:fill="FFFFFF"/>
+        </w:rPr>
+        <w:t xml:space="preserve"> </w:t>
+      </w:r>
+      <w:proofErr w:type="spellStart"/>
+      <w:r>
+        <w:rPr>
+          <w:color w:val="000000"/>
+          <w:sz w:val="23"/>
+          <w:szCs w:val="23"/>
+          <w:shd w:val="clear" w:color="auto" w:fill="FFFFFF"/>
+        </w:rPr>
+        <w:t>créé</w:t>
+      </w:r>
+      <w:proofErr w:type="spellEnd"/>
+      <w:r>
+        <w:rPr>
+          <w:color w:val="000000"/>
+          <w:sz w:val="23"/>
+          <w:szCs w:val="23"/>
+          <w:shd w:val="clear" w:color="auto" w:fill="FFFFFF"/>
+        </w:rPr>
+        <w:t>.</w:t>
       </w:r>
     </w:p>
     <w:p>
@@ -3607,18 +4570,18 @@
           <w:szCs w:val="36"/>
         </w:rPr>
         <w:drawing>
-          <wp:anchor distT="0" distB="0" distL="114300" distR="114300" simplePos="0" relativeHeight="251664384" behindDoc="1" locked="0" layoutInCell="1" allowOverlap="1">
+          <wp:anchor distT="0" distB="0" distL="114300" distR="114300" simplePos="0" relativeHeight="251668480" behindDoc="1" locked="0" layoutInCell="1" allowOverlap="1">
             <wp:simplePos x="0" y="0"/>
             <wp:positionH relativeFrom="margin">
-              <wp:posOffset>-1135380</wp:posOffset>
+              <wp:align>center</wp:align>
             </wp:positionH>
             <wp:positionV relativeFrom="paragraph">
-              <wp:posOffset>269240</wp:posOffset>
+              <wp:posOffset>245745</wp:posOffset>
             </wp:positionV>
-            <wp:extent cx="8312950" cy="5120640"/>
-            <wp:effectExtent l="0" t="0" r="0" b="3810"/>
+            <wp:extent cx="7998460" cy="4645259"/>
+            <wp:effectExtent l="0" t="0" r="2540" b="3175"/>
             <wp:wrapNone/>
-            <wp:docPr id="4" name="Imagine 4"/>
+            <wp:docPr id="9" name="Imagine 9"/>
             <wp:cNvGraphicFramePr>
               <a:graphicFrameLocks xmlns:a="http://schemas.openxmlformats.org/drawingml/2006/main" noChangeAspect="1"/>
             </wp:cNvGraphicFramePr>
@@ -3626,550 +4589,7 @@
               <a:graphicData uri="http://schemas.openxmlformats.org/drawingml/2006/picture">
                 <pic:pic xmlns:pic="http://schemas.openxmlformats.org/drawingml/2006/picture">
                   <pic:nvPicPr>
-                    <pic:cNvPr id="4" name="sequence-diagram (1).jpeg"/>
-                    <pic:cNvPicPr/>
-                  </pic:nvPicPr>
-                  <pic:blipFill>
-                    <a:blip r:embed="rId7">
-                      <a:extLst>
-                        <a:ext uri="{28A0092B-C50C-407E-A947-70E740481C1C}">
-                          <a14:useLocalDpi xmlns:a14="http://schemas.microsoft.com/office/drawing/2010/main" val="0"/>
-                        </a:ext>
-                      </a:extLst>
-                    </a:blip>
-                    <a:stretch>
-                      <a:fillRect/>
-                    </a:stretch>
-                  </pic:blipFill>
-                  <pic:spPr>
-                    <a:xfrm>
-                      <a:off x="0" y="0"/>
-                      <a:ext cx="8312950" cy="5120640"/>
-                    </a:xfrm>
-                    <a:prstGeom prst="rect">
-                      <a:avLst/>
-                    </a:prstGeom>
-                  </pic:spPr>
-                </pic:pic>
-              </a:graphicData>
-            </a:graphic>
-            <wp14:sizeRelH relativeFrom="margin">
-              <wp14:pctWidth>0</wp14:pctWidth>
-            </wp14:sizeRelH>
-            <wp14:sizeRelV relativeFrom="margin">
-              <wp14:pctHeight>0</wp14:pctHeight>
-            </wp14:sizeRelV>
-          </wp:anchor>
-        </w:drawing>
-      </w:r>
-    </w:p>
-    <w:p>
-      <w:pPr>
-        <w:jc w:val="both"/>
-        <w:rPr>
-          <w:b/>
-          <w:sz w:val="36"/>
-          <w:szCs w:val="36"/>
-        </w:rPr>
-      </w:pPr>
-    </w:p>
-    <w:p>
-      <w:pPr>
-        <w:jc w:val="both"/>
-        <w:rPr>
-          <w:b/>
-          <w:sz w:val="36"/>
-          <w:szCs w:val="36"/>
-        </w:rPr>
-      </w:pPr>
-    </w:p>
-    <w:p>
-      <w:pPr>
-        <w:jc w:val="both"/>
-        <w:rPr>
-          <w:b/>
-          <w:sz w:val="36"/>
-          <w:szCs w:val="36"/>
-        </w:rPr>
-      </w:pPr>
-    </w:p>
-    <w:p>
-      <w:pPr>
-        <w:jc w:val="both"/>
-        <w:rPr>
-          <w:b/>
-          <w:sz w:val="36"/>
-          <w:szCs w:val="36"/>
-        </w:rPr>
-      </w:pPr>
-    </w:p>
-    <w:p>
-      <w:pPr>
-        <w:jc w:val="both"/>
-        <w:rPr>
-          <w:b/>
-          <w:sz w:val="36"/>
-          <w:szCs w:val="36"/>
-        </w:rPr>
-      </w:pPr>
-    </w:p>
-    <w:p>
-      <w:pPr>
-        <w:jc w:val="both"/>
-        <w:rPr>
-          <w:b/>
-          <w:sz w:val="36"/>
-          <w:szCs w:val="36"/>
-        </w:rPr>
-      </w:pPr>
-    </w:p>
-    <w:p>
-      <w:pPr>
-        <w:jc w:val="both"/>
-        <w:rPr>
-          <w:b/>
-          <w:sz w:val="36"/>
-          <w:szCs w:val="36"/>
-        </w:rPr>
-      </w:pPr>
-    </w:p>
-    <w:p>
-      <w:pPr>
-        <w:jc w:val="both"/>
-        <w:rPr>
-          <w:b/>
-          <w:sz w:val="36"/>
-          <w:szCs w:val="36"/>
-        </w:rPr>
-      </w:pPr>
-    </w:p>
-    <w:p>
-      <w:pPr>
-        <w:jc w:val="both"/>
-        <w:rPr>
-          <w:b/>
-          <w:sz w:val="36"/>
-          <w:szCs w:val="36"/>
-        </w:rPr>
-      </w:pPr>
-    </w:p>
-    <w:p>
-      <w:pPr>
-        <w:jc w:val="both"/>
-        <w:rPr>
-          <w:b/>
-          <w:sz w:val="36"/>
-          <w:szCs w:val="36"/>
-        </w:rPr>
-      </w:pPr>
-    </w:p>
-    <w:p>
-      <w:pPr>
-        <w:jc w:val="both"/>
-        <w:rPr>
-          <w:b/>
-          <w:sz w:val="36"/>
-          <w:szCs w:val="36"/>
-        </w:rPr>
-      </w:pPr>
-    </w:p>
-    <w:p>
-      <w:pPr>
-        <w:jc w:val="both"/>
-        <w:rPr>
-          <w:b/>
-          <w:sz w:val="36"/>
-          <w:szCs w:val="36"/>
-        </w:rPr>
-      </w:pPr>
-    </w:p>
-    <w:p>
-      <w:pPr>
-        <w:jc w:val="both"/>
-        <w:rPr>
-          <w:b/>
-          <w:sz w:val="36"/>
-          <w:szCs w:val="36"/>
-        </w:rPr>
-      </w:pPr>
-    </w:p>
-    <w:p>
-      <w:pPr>
-        <w:jc w:val="both"/>
-        <w:rPr>
-          <w:b/>
-          <w:sz w:val="36"/>
-          <w:szCs w:val="36"/>
-        </w:rPr>
-      </w:pPr>
-    </w:p>
-    <w:p>
-      <w:pPr>
-        <w:jc w:val="both"/>
-        <w:rPr>
-          <w:b/>
-          <w:sz w:val="36"/>
-          <w:szCs w:val="36"/>
-        </w:rPr>
-      </w:pPr>
-    </w:p>
-    <w:p>
-      <w:pPr>
-        <w:jc w:val="both"/>
-        <w:rPr>
-          <w:b/>
-          <w:sz w:val="36"/>
-          <w:szCs w:val="36"/>
-        </w:rPr>
-      </w:pPr>
-    </w:p>
-    <w:p>
-      <w:pPr>
-        <w:jc w:val="both"/>
-        <w:rPr>
-          <w:b/>
-          <w:sz w:val="36"/>
-          <w:szCs w:val="36"/>
-        </w:rPr>
-      </w:pPr>
-    </w:p>
-    <w:p>
-      <w:pPr>
-        <w:jc w:val="both"/>
-        <w:rPr>
-          <w:b/>
-          <w:sz w:val="36"/>
-          <w:szCs w:val="36"/>
-        </w:rPr>
-      </w:pPr>
-      <w:r>
-        <w:rPr>
-          <w:b/>
-          <w:sz w:val="36"/>
-          <w:szCs w:val="36"/>
-        </w:rPr>
-        <w:lastRenderedPageBreak/>
-        <w:t xml:space="preserve">Scenario </w:t>
-      </w:r>
-      <w:proofErr w:type="spellStart"/>
-      <w:r>
-        <w:rPr>
-          <w:b/>
-          <w:sz w:val="36"/>
-          <w:szCs w:val="36"/>
-        </w:rPr>
-        <w:t>diagramme</w:t>
-      </w:r>
-      <w:proofErr w:type="spellEnd"/>
-      <w:r>
-        <w:rPr>
-          <w:b/>
-          <w:sz w:val="36"/>
-          <w:szCs w:val="36"/>
-        </w:rPr>
-        <w:t xml:space="preserve"> de sequence “inscription”</w:t>
-      </w:r>
-    </w:p>
-    <w:p>
-      <w:pPr>
-        <w:jc w:val="both"/>
-        <w:rPr>
-          <w:b/>
-          <w:sz w:val="36"/>
-          <w:szCs w:val="36"/>
-        </w:rPr>
-      </w:pPr>
-    </w:p>
-    <w:p>
-      <w:pPr>
-        <w:jc w:val="both"/>
-        <w:rPr>
-          <w:b/>
-          <w:sz w:val="36"/>
-          <w:szCs w:val="36"/>
-        </w:rPr>
-      </w:pPr>
-    </w:p>
-    <w:p>
-      <w:pPr>
-        <w:jc w:val="both"/>
-        <w:rPr>
-          <w:b/>
-          <w:sz w:val="36"/>
-          <w:szCs w:val="36"/>
-        </w:rPr>
-      </w:pPr>
-      <w:r>
-        <w:rPr>
-          <w:b/>
-          <w:noProof/>
-          <w:sz w:val="36"/>
-          <w:szCs w:val="36"/>
-        </w:rPr>
-        <w:drawing>
-          <wp:anchor distT="0" distB="0" distL="114300" distR="114300" simplePos="0" relativeHeight="251665408" behindDoc="1" locked="0" layoutInCell="1" allowOverlap="1">
-            <wp:simplePos x="0" y="0"/>
-            <wp:positionH relativeFrom="column">
-              <wp:posOffset>-1097280</wp:posOffset>
-            </wp:positionH>
-            <wp:positionV relativeFrom="paragraph">
-              <wp:posOffset>300355</wp:posOffset>
-            </wp:positionV>
-            <wp:extent cx="8209915" cy="4945380"/>
-            <wp:effectExtent l="0" t="0" r="635" b="7620"/>
-            <wp:wrapNone/>
-            <wp:docPr id="6" name="Imagine 6"/>
-            <wp:cNvGraphicFramePr>
-              <a:graphicFrameLocks xmlns:a="http://schemas.openxmlformats.org/drawingml/2006/main" noChangeAspect="1"/>
-            </wp:cNvGraphicFramePr>
-            <a:graphic xmlns:a="http://schemas.openxmlformats.org/drawingml/2006/main">
-              <a:graphicData uri="http://schemas.openxmlformats.org/drawingml/2006/picture">
-                <pic:pic xmlns:pic="http://schemas.openxmlformats.org/drawingml/2006/picture">
-                  <pic:nvPicPr>
-                    <pic:cNvPr id="6" name="sequence-diagram.jpeg"/>
-                    <pic:cNvPicPr/>
-                  </pic:nvPicPr>
-                  <pic:blipFill>
-                    <a:blip r:embed="rId8">
-                      <a:extLst>
-                        <a:ext uri="{28A0092B-C50C-407E-A947-70E740481C1C}">
-                          <a14:useLocalDpi xmlns:a14="http://schemas.microsoft.com/office/drawing/2010/main" val="0"/>
-                        </a:ext>
-                      </a:extLst>
-                    </a:blip>
-                    <a:stretch>
-                      <a:fillRect/>
-                    </a:stretch>
-                  </pic:blipFill>
-                  <pic:spPr>
-                    <a:xfrm>
-                      <a:off x="0" y="0"/>
-                      <a:ext cx="8209915" cy="4945380"/>
-                    </a:xfrm>
-                    <a:prstGeom prst="rect">
-                      <a:avLst/>
-                    </a:prstGeom>
-                  </pic:spPr>
-                </pic:pic>
-              </a:graphicData>
-            </a:graphic>
-            <wp14:sizeRelH relativeFrom="margin">
-              <wp14:pctWidth>0</wp14:pctWidth>
-            </wp14:sizeRelH>
-            <wp14:sizeRelV relativeFrom="margin">
-              <wp14:pctHeight>0</wp14:pctHeight>
-            </wp14:sizeRelV>
-          </wp:anchor>
-        </w:drawing>
-      </w:r>
-    </w:p>
-    <w:p>
-      <w:pPr>
-        <w:jc w:val="both"/>
-        <w:rPr>
-          <w:b/>
-          <w:sz w:val="36"/>
-          <w:szCs w:val="36"/>
-        </w:rPr>
-      </w:pPr>
-    </w:p>
-    <w:p>
-      <w:pPr>
-        <w:jc w:val="both"/>
-        <w:rPr>
-          <w:b/>
-          <w:sz w:val="36"/>
-          <w:szCs w:val="36"/>
-        </w:rPr>
-      </w:pPr>
-    </w:p>
-    <w:p>
-      <w:pPr>
-        <w:jc w:val="both"/>
-        <w:rPr>
-          <w:b/>
-          <w:sz w:val="36"/>
-          <w:szCs w:val="36"/>
-        </w:rPr>
-      </w:pPr>
-    </w:p>
-    <w:p>
-      <w:pPr>
-        <w:jc w:val="both"/>
-        <w:rPr>
-          <w:b/>
-          <w:sz w:val="36"/>
-          <w:szCs w:val="36"/>
-        </w:rPr>
-      </w:pPr>
-    </w:p>
-    <w:p>
-      <w:pPr>
-        <w:jc w:val="both"/>
-        <w:rPr>
-          <w:b/>
-          <w:sz w:val="36"/>
-          <w:szCs w:val="36"/>
-        </w:rPr>
-      </w:pPr>
-    </w:p>
-    <w:p>
-      <w:pPr>
-        <w:jc w:val="both"/>
-        <w:rPr>
-          <w:b/>
-          <w:sz w:val="36"/>
-          <w:szCs w:val="36"/>
-        </w:rPr>
-      </w:pPr>
-    </w:p>
-    <w:p>
-      <w:pPr>
-        <w:jc w:val="both"/>
-        <w:rPr>
-          <w:b/>
-          <w:sz w:val="36"/>
-          <w:szCs w:val="36"/>
-        </w:rPr>
-      </w:pPr>
-    </w:p>
-    <w:p>
-      <w:pPr>
-        <w:jc w:val="both"/>
-        <w:rPr>
-          <w:b/>
-          <w:sz w:val="36"/>
-          <w:szCs w:val="36"/>
-        </w:rPr>
-      </w:pPr>
-    </w:p>
-    <w:p>
-      <w:pPr>
-        <w:jc w:val="both"/>
-        <w:rPr>
-          <w:b/>
-          <w:sz w:val="36"/>
-          <w:szCs w:val="36"/>
-        </w:rPr>
-      </w:pPr>
-    </w:p>
-    <w:p>
-      <w:pPr>
-        <w:jc w:val="both"/>
-        <w:rPr>
-          <w:b/>
-          <w:sz w:val="36"/>
-          <w:szCs w:val="36"/>
-        </w:rPr>
-      </w:pPr>
-    </w:p>
-    <w:p>
-      <w:pPr>
-        <w:jc w:val="both"/>
-        <w:rPr>
-          <w:b/>
-          <w:sz w:val="36"/>
-          <w:szCs w:val="36"/>
-        </w:rPr>
-      </w:pPr>
-    </w:p>
-    <w:p>
-      <w:pPr>
-        <w:jc w:val="both"/>
-        <w:rPr>
-          <w:b/>
-          <w:sz w:val="36"/>
-          <w:szCs w:val="36"/>
-        </w:rPr>
-      </w:pPr>
-    </w:p>
-    <w:p>
-      <w:pPr>
-        <w:jc w:val="both"/>
-        <w:rPr>
-          <w:b/>
-          <w:sz w:val="36"/>
-          <w:szCs w:val="36"/>
-        </w:rPr>
-      </w:pPr>
-    </w:p>
-    <w:p>
-      <w:pPr>
-        <w:jc w:val="both"/>
-        <w:rPr>
-          <w:b/>
-          <w:sz w:val="36"/>
-          <w:szCs w:val="36"/>
-        </w:rPr>
-      </w:pPr>
-    </w:p>
-    <w:p>
-      <w:pPr>
-        <w:jc w:val="both"/>
-        <w:rPr>
-          <w:b/>
-          <w:sz w:val="36"/>
-          <w:szCs w:val="36"/>
-        </w:rPr>
-      </w:pPr>
-    </w:p>
-    <w:p>
-      <w:pPr>
-        <w:jc w:val="both"/>
-        <w:rPr>
-          <w:b/>
-          <w:sz w:val="36"/>
-          <w:szCs w:val="36"/>
-        </w:rPr>
-      </w:pPr>
-    </w:p>
-    <w:p>
-      <w:pPr>
-        <w:jc w:val="both"/>
-        <w:rPr>
-          <w:b/>
-          <w:sz w:val="36"/>
-          <w:szCs w:val="36"/>
-        </w:rPr>
-      </w:pPr>
-    </w:p>
-    <w:p>
-      <w:pPr>
-        <w:jc w:val="both"/>
-        <w:rPr>
-          <w:b/>
-          <w:sz w:val="36"/>
-          <w:szCs w:val="36"/>
-        </w:rPr>
-      </w:pPr>
-      <w:r>
-        <w:rPr>
-          <w:b/>
-          <w:noProof/>
-          <w:sz w:val="36"/>
-          <w:szCs w:val="36"/>
-        </w:rPr>
-        <w:drawing>
-          <wp:anchor distT="0" distB="0" distL="114300" distR="114300" simplePos="0" relativeHeight="251663360" behindDoc="1" locked="0" layoutInCell="1" allowOverlap="1">
-            <wp:simplePos x="0" y="0"/>
-            <wp:positionH relativeFrom="column">
-              <wp:posOffset>-1043940</wp:posOffset>
-            </wp:positionH>
-            <wp:positionV relativeFrom="paragraph">
-              <wp:posOffset>519430</wp:posOffset>
-            </wp:positionV>
-            <wp:extent cx="8053705" cy="4937760"/>
-            <wp:effectExtent l="0" t="0" r="4445" b="0"/>
-            <wp:wrapNone/>
-            <wp:docPr id="5" name="Imagine 5"/>
-            <wp:cNvGraphicFramePr>
-              <a:graphicFrameLocks xmlns:a="http://schemas.openxmlformats.org/drawingml/2006/main" noChangeAspect="1"/>
-            </wp:cNvGraphicFramePr>
-            <a:graphic xmlns:a="http://schemas.openxmlformats.org/drawingml/2006/main">
-              <a:graphicData uri="http://schemas.openxmlformats.org/drawingml/2006/picture">
-                <pic:pic xmlns:pic="http://schemas.openxmlformats.org/drawingml/2006/picture">
-                  <pic:nvPicPr>
-                    <pic:cNvPr id="5" name="SequenceDiagram (3).jpeg"/>
+                    <pic:cNvPr id="9" name="sequence-diagram (3).jpeg"/>
                     <pic:cNvPicPr/>
                   </pic:nvPicPr>
                   <pic:blipFill>
@@ -4187,7 +4607,7 @@
                   <pic:spPr>
                     <a:xfrm>
                       <a:off x="0" y="0"/>
-                      <a:ext cx="8053733" cy="4937777"/>
+                      <a:ext cx="7998460" cy="4645259"/>
                     </a:xfrm>
                     <a:prstGeom prst="rect">
                       <a:avLst/>
@@ -4205,347 +4625,181 @@
           </wp:anchor>
         </w:drawing>
       </w:r>
-      <w:proofErr w:type="spellStart"/>
-      <w:r>
-        <w:rPr>
-          <w:b/>
-          <w:sz w:val="36"/>
-          <w:szCs w:val="36"/>
-        </w:rPr>
-        <w:t>Diagramme</w:t>
-      </w:r>
-      <w:proofErr w:type="spellEnd"/>
-      <w:r>
-        <w:rPr>
-          <w:b/>
-          <w:sz w:val="36"/>
-          <w:szCs w:val="36"/>
-        </w:rPr>
-        <w:t xml:space="preserve"> de sequence “</w:t>
-      </w:r>
-      <w:proofErr w:type="spellStart"/>
-      <w:r>
-        <w:rPr>
-          <w:b/>
-          <w:sz w:val="36"/>
-          <w:szCs w:val="36"/>
-        </w:rPr>
-        <w:t>authentification</w:t>
-      </w:r>
-      <w:proofErr w:type="spellEnd"/>
-      <w:r>
-        <w:rPr>
-          <w:b/>
-          <w:sz w:val="36"/>
-          <w:szCs w:val="36"/>
-        </w:rPr>
-        <w:t>”</w:t>
-      </w:r>
-    </w:p>
-    <w:p>
-      <w:pPr>
-        <w:jc w:val="both"/>
-        <w:rPr>
-          <w:b/>
-          <w:sz w:val="36"/>
-          <w:szCs w:val="36"/>
-        </w:rPr>
-      </w:pPr>
-    </w:p>
-    <w:p>
-      <w:pPr>
-        <w:jc w:val="both"/>
-        <w:rPr>
-          <w:b/>
-          <w:sz w:val="36"/>
-          <w:szCs w:val="36"/>
-        </w:rPr>
-      </w:pPr>
-    </w:p>
-    <w:p>
-      <w:pPr>
-        <w:tabs>
-          <w:tab w:val="left" w:pos="2964"/>
-        </w:tabs>
-        <w:jc w:val="both"/>
-        <w:rPr>
-          <w:b/>
-          <w:sz w:val="36"/>
-          <w:szCs w:val="36"/>
-        </w:rPr>
-      </w:pPr>
-      <w:r>
-        <w:rPr>
-          <w:b/>
-          <w:sz w:val="36"/>
-          <w:szCs w:val="36"/>
-        </w:rPr>
-        <w:tab/>
-      </w:r>
-    </w:p>
-    <w:p>
-      <w:pPr>
-        <w:jc w:val="both"/>
-        <w:rPr>
-          <w:b/>
-          <w:sz w:val="36"/>
-          <w:szCs w:val="36"/>
-        </w:rPr>
-      </w:pPr>
-    </w:p>
-    <w:p>
-      <w:pPr>
-        <w:jc w:val="both"/>
-        <w:rPr>
-          <w:b/>
-          <w:sz w:val="36"/>
-          <w:szCs w:val="36"/>
-        </w:rPr>
-      </w:pPr>
-    </w:p>
-    <w:p>
-      <w:pPr>
-        <w:jc w:val="both"/>
-        <w:rPr>
-          <w:b/>
-          <w:sz w:val="36"/>
-          <w:szCs w:val="36"/>
-        </w:rPr>
-      </w:pPr>
-    </w:p>
-    <w:p>
-      <w:pPr>
-        <w:jc w:val="both"/>
-        <w:rPr>
-          <w:b/>
-          <w:sz w:val="36"/>
-          <w:szCs w:val="36"/>
-        </w:rPr>
-      </w:pPr>
-    </w:p>
-    <w:p>
-      <w:pPr>
-        <w:jc w:val="both"/>
-        <w:rPr>
-          <w:b/>
-          <w:sz w:val="36"/>
-          <w:szCs w:val="36"/>
-        </w:rPr>
-      </w:pPr>
-    </w:p>
-    <w:p>
-      <w:pPr>
-        <w:jc w:val="both"/>
-        <w:rPr>
-          <w:b/>
-          <w:sz w:val="36"/>
-          <w:szCs w:val="36"/>
-        </w:rPr>
-      </w:pPr>
-    </w:p>
-    <w:p>
-      <w:pPr>
-        <w:jc w:val="both"/>
-        <w:rPr>
-          <w:b/>
-          <w:sz w:val="36"/>
-          <w:szCs w:val="36"/>
-        </w:rPr>
-      </w:pPr>
-    </w:p>
-    <w:p>
-      <w:pPr>
-        <w:jc w:val="both"/>
-        <w:rPr>
-          <w:b/>
-          <w:sz w:val="36"/>
-          <w:szCs w:val="36"/>
-        </w:rPr>
-      </w:pPr>
-    </w:p>
-    <w:p>
-      <w:pPr>
-        <w:jc w:val="both"/>
-        <w:rPr>
-          <w:b/>
-          <w:sz w:val="36"/>
-          <w:szCs w:val="36"/>
-        </w:rPr>
-      </w:pPr>
-    </w:p>
-    <w:p>
-      <w:pPr>
-        <w:jc w:val="both"/>
-        <w:rPr>
-          <w:b/>
-          <w:sz w:val="36"/>
-          <w:szCs w:val="36"/>
-        </w:rPr>
-      </w:pPr>
-    </w:p>
-    <w:p>
-      <w:pPr>
-        <w:jc w:val="both"/>
-        <w:rPr>
-          <w:b/>
-          <w:sz w:val="36"/>
-          <w:szCs w:val="36"/>
-        </w:rPr>
-      </w:pPr>
-    </w:p>
-    <w:p>
-      <w:pPr>
-        <w:jc w:val="both"/>
-        <w:rPr>
-          <w:b/>
-          <w:sz w:val="36"/>
-          <w:szCs w:val="36"/>
-        </w:rPr>
-      </w:pPr>
-    </w:p>
-    <w:p>
-      <w:pPr>
-        <w:jc w:val="both"/>
-        <w:rPr>
-          <w:b/>
-          <w:sz w:val="36"/>
-          <w:szCs w:val="36"/>
-        </w:rPr>
-      </w:pPr>
-    </w:p>
-    <w:p>
-      <w:pPr>
-        <w:jc w:val="both"/>
-        <w:rPr>
-          <w:b/>
-          <w:sz w:val="36"/>
-          <w:szCs w:val="36"/>
-        </w:rPr>
-      </w:pPr>
-    </w:p>
-    <w:p>
-      <w:pPr>
-        <w:jc w:val="both"/>
-        <w:rPr>
-          <w:b/>
-          <w:sz w:val="36"/>
-          <w:szCs w:val="36"/>
-        </w:rPr>
-      </w:pPr>
-    </w:p>
-    <w:p>
-      <w:pPr>
-        <w:jc w:val="both"/>
-        <w:rPr>
-          <w:b/>
-          <w:sz w:val="36"/>
-          <w:szCs w:val="36"/>
-        </w:rPr>
-      </w:pPr>
-      <w:r>
-        <w:rPr>
-          <w:b/>
-          <w:sz w:val="36"/>
-          <w:szCs w:val="36"/>
+    </w:p>
+    <w:p>
+      <w:pPr>
+        <w:jc w:val="both"/>
+        <w:rPr>
+          <w:b/>
+          <w:sz w:val="36"/>
+          <w:szCs w:val="36"/>
+        </w:rPr>
+      </w:pPr>
+    </w:p>
+    <w:p>
+      <w:pPr>
+        <w:jc w:val="both"/>
+        <w:rPr>
+          <w:b/>
+          <w:sz w:val="36"/>
+          <w:szCs w:val="36"/>
+        </w:rPr>
+      </w:pPr>
+    </w:p>
+    <w:p>
+      <w:pPr>
+        <w:jc w:val="both"/>
+        <w:rPr>
+          <w:b/>
+          <w:sz w:val="36"/>
+          <w:szCs w:val="36"/>
+        </w:rPr>
+      </w:pPr>
+    </w:p>
+    <w:p>
+      <w:pPr>
+        <w:jc w:val="both"/>
+        <w:rPr>
+          <w:b/>
+          <w:sz w:val="36"/>
+          <w:szCs w:val="36"/>
+        </w:rPr>
+      </w:pPr>
+    </w:p>
+    <w:p>
+      <w:pPr>
+        <w:jc w:val="both"/>
+        <w:rPr>
+          <w:b/>
+          <w:sz w:val="36"/>
+          <w:szCs w:val="36"/>
+        </w:rPr>
+      </w:pPr>
+    </w:p>
+    <w:p>
+      <w:pPr>
+        <w:jc w:val="both"/>
+        <w:rPr>
+          <w:b/>
+          <w:sz w:val="36"/>
+          <w:szCs w:val="36"/>
+        </w:rPr>
+      </w:pPr>
+    </w:p>
+    <w:p>
+      <w:pPr>
+        <w:jc w:val="both"/>
+        <w:rPr>
+          <w:b/>
+          <w:sz w:val="36"/>
+          <w:szCs w:val="36"/>
+        </w:rPr>
+      </w:pPr>
+    </w:p>
+    <w:p>
+      <w:pPr>
+        <w:jc w:val="both"/>
+        <w:rPr>
+          <w:b/>
+          <w:sz w:val="36"/>
+          <w:szCs w:val="36"/>
+        </w:rPr>
+      </w:pPr>
+    </w:p>
+    <w:p>
+      <w:pPr>
+        <w:jc w:val="both"/>
+        <w:rPr>
+          <w:b/>
+          <w:sz w:val="36"/>
+          <w:szCs w:val="36"/>
+        </w:rPr>
+      </w:pPr>
+    </w:p>
+    <w:p>
+      <w:pPr>
+        <w:jc w:val="both"/>
+        <w:rPr>
+          <w:b/>
+          <w:sz w:val="36"/>
+          <w:szCs w:val="36"/>
+        </w:rPr>
+      </w:pPr>
+    </w:p>
+    <w:p>
+      <w:pPr>
+        <w:jc w:val="both"/>
+        <w:rPr>
+          <w:b/>
+          <w:sz w:val="36"/>
+          <w:szCs w:val="36"/>
+        </w:rPr>
+      </w:pPr>
+    </w:p>
+    <w:p>
+      <w:pPr>
+        <w:jc w:val="both"/>
+        <w:rPr>
+          <w:b/>
+          <w:sz w:val="36"/>
+          <w:szCs w:val="36"/>
+        </w:rPr>
+      </w:pPr>
+    </w:p>
+    <w:p>
+      <w:pPr>
+        <w:jc w:val="both"/>
+        <w:rPr>
+          <w:b/>
+          <w:sz w:val="36"/>
+          <w:szCs w:val="36"/>
+        </w:rPr>
+      </w:pPr>
+    </w:p>
+    <w:p>
+      <w:pPr>
+        <w:jc w:val="both"/>
+        <w:rPr>
+          <w:b/>
+          <w:sz w:val="36"/>
+          <w:szCs w:val="36"/>
+        </w:rPr>
+      </w:pPr>
+    </w:p>
+    <w:p>
+      <w:pPr>
+        <w:pStyle w:val="Listparagraf"/>
+        <w:numPr>
+          <w:ilvl w:val="0"/>
+          <w:numId w:val="4"/>
+        </w:numPr>
+        <w:jc w:val="both"/>
+        <w:rPr>
+          <w:b/>
+          <w:sz w:val="28"/>
+          <w:szCs w:val="28"/>
+        </w:rPr>
+      </w:pPr>
+      <w:r>
+        <w:rPr>
+          <w:noProof/>
+          <w:sz w:val="28"/>
+          <w:szCs w:val="28"/>
         </w:rPr>
         <w:lastRenderedPageBreak/>
-        <w:t xml:space="preserve">Scenario </w:t>
-      </w:r>
-      <w:proofErr w:type="spellStart"/>
-      <w:r>
-        <w:rPr>
-          <w:b/>
-          <w:sz w:val="36"/>
-          <w:szCs w:val="36"/>
-        </w:rPr>
-        <w:t>diagramme</w:t>
-      </w:r>
-      <w:proofErr w:type="spellEnd"/>
-      <w:r>
-        <w:rPr>
-          <w:b/>
-          <w:sz w:val="36"/>
-          <w:szCs w:val="36"/>
-        </w:rPr>
-        <w:t xml:space="preserve"> de </w:t>
-      </w:r>
-      <w:proofErr w:type="spellStart"/>
-      <w:r>
-        <w:rPr>
-          <w:b/>
-          <w:sz w:val="36"/>
-          <w:szCs w:val="36"/>
-        </w:rPr>
-        <w:t>classe</w:t>
-      </w:r>
-      <w:proofErr w:type="spellEnd"/>
-      <w:r>
-        <w:rPr>
-          <w:b/>
-          <w:sz w:val="36"/>
-          <w:szCs w:val="36"/>
-        </w:rPr>
-        <w:t xml:space="preserve"> “</w:t>
-      </w:r>
-      <w:proofErr w:type="spellStart"/>
-      <w:r>
-        <w:rPr>
-          <w:b/>
-          <w:sz w:val="36"/>
-          <w:szCs w:val="36"/>
-        </w:rPr>
-        <w:t>authentification</w:t>
-      </w:r>
-      <w:proofErr w:type="spellEnd"/>
-      <w:r>
-        <w:rPr>
-          <w:b/>
-          <w:sz w:val="36"/>
-          <w:szCs w:val="36"/>
-        </w:rPr>
-        <w:t>”</w:t>
-      </w:r>
-    </w:p>
-    <w:p>
-      <w:pPr>
-        <w:jc w:val="both"/>
-        <w:rPr>
-          <w:b/>
-          <w:sz w:val="36"/>
-          <w:szCs w:val="36"/>
-        </w:rPr>
-      </w:pPr>
-    </w:p>
-    <w:p>
-      <w:pPr>
-        <w:jc w:val="both"/>
-        <w:rPr>
-          <w:b/>
-          <w:sz w:val="36"/>
-          <w:szCs w:val="36"/>
-        </w:rPr>
-      </w:pPr>
-      <w:bookmarkStart w:id="0" w:name="_GoBack"/>
-      <w:r>
-        <w:rPr>
-          <w:b/>
-          <w:noProof/>
-          <w:sz w:val="36"/>
-          <w:szCs w:val="36"/>
-        </w:rPr>
         <w:drawing>
-          <wp:anchor distT="0" distB="0" distL="114300" distR="114300" simplePos="0" relativeHeight="251666432" behindDoc="1" locked="0" layoutInCell="1" allowOverlap="1">
+          <wp:anchor distT="0" distB="0" distL="114300" distR="114300" simplePos="0" relativeHeight="251669504" behindDoc="1" locked="0" layoutInCell="1" allowOverlap="1">
             <wp:simplePos x="0" y="0"/>
-            <wp:positionH relativeFrom="page">
-              <wp:align>right</wp:align>
+            <wp:positionH relativeFrom="margin">
+              <wp:posOffset>-1104900</wp:posOffset>
             </wp:positionH>
             <wp:positionV relativeFrom="paragraph">
-              <wp:posOffset>269240</wp:posOffset>
+              <wp:posOffset>327660</wp:posOffset>
             </wp:positionV>
-            <wp:extent cx="8056245" cy="4930140"/>
-            <wp:effectExtent l="0" t="0" r="1905" b="3810"/>
+            <wp:extent cx="8749800" cy="4328160"/>
+            <wp:effectExtent l="0" t="0" r="0" b="0"/>
             <wp:wrapNone/>
-            <wp:docPr id="8" name="Imagine 8"/>
+            <wp:docPr id="10" name="Imagine 10"/>
             <wp:cNvGraphicFramePr>
               <a:graphicFrameLocks xmlns:a="http://schemas.openxmlformats.org/drawingml/2006/main" noChangeAspect="1"/>
             </wp:cNvGraphicFramePr>
@@ -4553,7 +4807,7 @@
               <a:graphicData uri="http://schemas.openxmlformats.org/drawingml/2006/picture">
                 <pic:pic xmlns:pic="http://schemas.openxmlformats.org/drawingml/2006/picture">
                   <pic:nvPicPr>
-                    <pic:cNvPr id="8" name="sequence-diagram (2).jpeg"/>
+                    <pic:cNvPr id="10" name="sequence-diagram (4).jpeg"/>
                     <pic:cNvPicPr/>
                   </pic:nvPicPr>
                   <pic:blipFill>
@@ -4571,7 +4825,7 @@
                   <pic:spPr>
                     <a:xfrm>
                       <a:off x="0" y="0"/>
-                      <a:ext cx="8056245" cy="4930140"/>
+                      <a:ext cx="8749800" cy="4328160"/>
                     </a:xfrm>
                     <a:prstGeom prst="rect">
                       <a:avLst/>
@@ -4589,59 +4843,1212 @@
           </wp:anchor>
         </w:drawing>
       </w:r>
+      <w:proofErr w:type="spellStart"/>
+      <w:r>
+        <w:rPr>
+          <w:b/>
+          <w:sz w:val="28"/>
+          <w:szCs w:val="28"/>
+        </w:rPr>
+        <w:t>Exemple</w:t>
+      </w:r>
+      <w:proofErr w:type="spellEnd"/>
+      <w:r>
+        <w:rPr>
+          <w:b/>
+          <w:sz w:val="28"/>
+          <w:szCs w:val="28"/>
+        </w:rPr>
+        <w:t xml:space="preserve"> s</w:t>
+      </w:r>
+      <w:r>
+        <w:rPr>
+          <w:b/>
+          <w:sz w:val="28"/>
+          <w:szCs w:val="28"/>
+        </w:rPr>
+        <w:t xml:space="preserve">cenario </w:t>
+      </w:r>
+    </w:p>
+    <w:p>
+      <w:pPr>
+        <w:jc w:val="both"/>
+        <w:rPr>
+          <w:b/>
+          <w:sz w:val="36"/>
+          <w:szCs w:val="36"/>
+        </w:rPr>
+      </w:pPr>
+    </w:p>
+    <w:p>
+      <w:pPr>
+        <w:jc w:val="both"/>
+        <w:rPr>
+          <w:b/>
+          <w:sz w:val="36"/>
+          <w:szCs w:val="36"/>
+        </w:rPr>
+      </w:pPr>
+    </w:p>
+    <w:p>
+      <w:pPr>
+        <w:jc w:val="both"/>
+        <w:rPr>
+          <w:b/>
+          <w:sz w:val="36"/>
+          <w:szCs w:val="36"/>
+        </w:rPr>
+      </w:pPr>
+    </w:p>
+    <w:p>
+      <w:pPr>
+        <w:jc w:val="both"/>
+        <w:rPr>
+          <w:b/>
+          <w:sz w:val="36"/>
+          <w:szCs w:val="36"/>
+        </w:rPr>
+      </w:pPr>
+    </w:p>
+    <w:p>
+      <w:pPr>
+        <w:jc w:val="both"/>
+        <w:rPr>
+          <w:b/>
+          <w:sz w:val="36"/>
+          <w:szCs w:val="36"/>
+        </w:rPr>
+      </w:pPr>
+    </w:p>
+    <w:p>
+      <w:pPr>
+        <w:jc w:val="both"/>
+        <w:rPr>
+          <w:b/>
+          <w:sz w:val="36"/>
+          <w:szCs w:val="36"/>
+        </w:rPr>
+      </w:pPr>
+    </w:p>
+    <w:p>
+      <w:pPr>
+        <w:jc w:val="both"/>
+        <w:rPr>
+          <w:b/>
+          <w:sz w:val="36"/>
+          <w:szCs w:val="36"/>
+        </w:rPr>
+      </w:pPr>
+    </w:p>
+    <w:p>
+      <w:pPr>
+        <w:jc w:val="both"/>
+        <w:rPr>
+          <w:b/>
+          <w:sz w:val="36"/>
+          <w:szCs w:val="36"/>
+        </w:rPr>
+      </w:pPr>
+    </w:p>
+    <w:p>
+      <w:pPr>
+        <w:jc w:val="both"/>
+        <w:rPr>
+          <w:b/>
+          <w:sz w:val="36"/>
+          <w:szCs w:val="36"/>
+        </w:rPr>
+      </w:pPr>
+    </w:p>
+    <w:p>
+      <w:pPr>
+        <w:jc w:val="both"/>
+        <w:rPr>
+          <w:b/>
+          <w:sz w:val="36"/>
+          <w:szCs w:val="36"/>
+        </w:rPr>
+      </w:pPr>
+    </w:p>
+    <w:p>
+      <w:pPr>
+        <w:pStyle w:val="Listparagraf"/>
+        <w:numPr>
+          <w:ilvl w:val="0"/>
+          <w:numId w:val="4"/>
+        </w:numPr>
+        <w:jc w:val="both"/>
+        <w:rPr>
+          <w:b/>
+          <w:sz w:val="28"/>
+          <w:szCs w:val="28"/>
+        </w:rPr>
+      </w:pPr>
+      <w:proofErr w:type="spellStart"/>
+      <w:r>
+        <w:rPr>
+          <w:b/>
+          <w:sz w:val="28"/>
+          <w:szCs w:val="28"/>
+        </w:rPr>
+        <w:t>Exemple</w:t>
+      </w:r>
+      <w:proofErr w:type="spellEnd"/>
+      <w:r>
+        <w:rPr>
+          <w:b/>
+          <w:sz w:val="28"/>
+          <w:szCs w:val="28"/>
+        </w:rPr>
+        <w:t xml:space="preserve"> de </w:t>
+      </w:r>
+      <w:proofErr w:type="spellStart"/>
+      <w:r>
+        <w:rPr>
+          <w:b/>
+          <w:sz w:val="28"/>
+          <w:szCs w:val="28"/>
+        </w:rPr>
+        <w:t>maquette</w:t>
+      </w:r>
+      <w:proofErr w:type="spellEnd"/>
+    </w:p>
+    <w:p>
+      <w:pPr>
+        <w:jc w:val="both"/>
+        <w:rPr>
+          <w:b/>
+          <w:sz w:val="36"/>
+          <w:szCs w:val="36"/>
+        </w:rPr>
+      </w:pPr>
+      <w:r>
+        <w:rPr>
+          <w:b/>
+          <w:noProof/>
+          <w:sz w:val="36"/>
+          <w:szCs w:val="36"/>
+        </w:rPr>
+        <w:drawing>
+          <wp:anchor distT="0" distB="0" distL="114300" distR="114300" simplePos="0" relativeHeight="251672576" behindDoc="1" locked="0" layoutInCell="1" allowOverlap="1">
+            <wp:simplePos x="0" y="0"/>
+            <wp:positionH relativeFrom="margin">
+              <wp:posOffset>563880</wp:posOffset>
+            </wp:positionH>
+            <wp:positionV relativeFrom="paragraph">
+              <wp:posOffset>115570</wp:posOffset>
+            </wp:positionV>
+            <wp:extent cx="4998720" cy="3593673"/>
+            <wp:effectExtent l="0" t="0" r="0" b="6985"/>
+            <wp:wrapNone/>
+            <wp:docPr id="13" name="Imagine 13"/>
+            <wp:cNvGraphicFramePr>
+              <a:graphicFrameLocks xmlns:a="http://schemas.openxmlformats.org/drawingml/2006/main" noChangeAspect="1"/>
+            </wp:cNvGraphicFramePr>
+            <a:graphic xmlns:a="http://schemas.openxmlformats.org/drawingml/2006/main">
+              <a:graphicData uri="http://schemas.openxmlformats.org/drawingml/2006/picture">
+                <pic:pic xmlns:pic="http://schemas.openxmlformats.org/drawingml/2006/picture">
+                  <pic:nvPicPr>
+                    <pic:cNvPr id="13" name="i.png"/>
+                    <pic:cNvPicPr/>
+                  </pic:nvPicPr>
+                  <pic:blipFill>
+                    <a:blip r:embed="rId11">
+                      <a:extLst>
+                        <a:ext uri="{28A0092B-C50C-407E-A947-70E740481C1C}">
+                          <a14:useLocalDpi xmlns:a14="http://schemas.microsoft.com/office/drawing/2010/main" val="0"/>
+                        </a:ext>
+                      </a:extLst>
+                    </a:blip>
+                    <a:stretch>
+                      <a:fillRect/>
+                    </a:stretch>
+                  </pic:blipFill>
+                  <pic:spPr>
+                    <a:xfrm>
+                      <a:off x="0" y="0"/>
+                      <a:ext cx="4998720" cy="3593673"/>
+                    </a:xfrm>
+                    <a:prstGeom prst="rect">
+                      <a:avLst/>
+                    </a:prstGeom>
+                  </pic:spPr>
+                </pic:pic>
+              </a:graphicData>
+            </a:graphic>
+            <wp14:sizeRelH relativeFrom="margin">
+              <wp14:pctWidth>0</wp14:pctWidth>
+            </wp14:sizeRelH>
+            <wp14:sizeRelV relativeFrom="margin">
+              <wp14:pctHeight>0</wp14:pctHeight>
+            </wp14:sizeRelV>
+          </wp:anchor>
+        </w:drawing>
+      </w:r>
+    </w:p>
+    <w:p>
+      <w:pPr>
+        <w:jc w:val="both"/>
+        <w:rPr>
+          <w:b/>
+          <w:sz w:val="36"/>
+          <w:szCs w:val="36"/>
+        </w:rPr>
+      </w:pPr>
+    </w:p>
+    <w:p>
+      <w:pPr>
+        <w:jc w:val="both"/>
+        <w:rPr>
+          <w:b/>
+          <w:sz w:val="36"/>
+          <w:szCs w:val="36"/>
+        </w:rPr>
+      </w:pPr>
+    </w:p>
+    <w:p>
+      <w:pPr>
+        <w:jc w:val="both"/>
+        <w:rPr>
+          <w:b/>
+          <w:sz w:val="36"/>
+          <w:szCs w:val="36"/>
+        </w:rPr>
+      </w:pPr>
+    </w:p>
+    <w:p>
+      <w:pPr>
+        <w:jc w:val="both"/>
+        <w:rPr>
+          <w:b/>
+          <w:sz w:val="36"/>
+          <w:szCs w:val="36"/>
+        </w:rPr>
+      </w:pPr>
+    </w:p>
+    <w:p>
+      <w:pPr>
+        <w:jc w:val="both"/>
+        <w:rPr>
+          <w:b/>
+          <w:sz w:val="36"/>
+          <w:szCs w:val="36"/>
+        </w:rPr>
+      </w:pPr>
+    </w:p>
+    <w:p>
+      <w:pPr>
+        <w:jc w:val="both"/>
+        <w:rPr>
+          <w:b/>
+          <w:sz w:val="36"/>
+          <w:szCs w:val="36"/>
+        </w:rPr>
+      </w:pPr>
+    </w:p>
+    <w:p>
+      <w:pPr>
+        <w:jc w:val="both"/>
+        <w:rPr>
+          <w:b/>
+          <w:sz w:val="36"/>
+          <w:szCs w:val="36"/>
+        </w:rPr>
+      </w:pPr>
+    </w:p>
+    <w:p>
+      <w:pPr>
+        <w:jc w:val="both"/>
+        <w:rPr>
+          <w:b/>
+          <w:sz w:val="36"/>
+          <w:szCs w:val="36"/>
+        </w:rPr>
+      </w:pPr>
+    </w:p>
+    <w:p>
+      <w:pPr>
+        <w:pStyle w:val="Listparagraf"/>
+        <w:numPr>
+          <w:ilvl w:val="0"/>
+          <w:numId w:val="3"/>
+        </w:numPr>
+        <w:jc w:val="both"/>
+        <w:rPr>
+          <w:b/>
+          <w:sz w:val="32"/>
+          <w:szCs w:val="32"/>
+        </w:rPr>
+      </w:pPr>
+      <w:proofErr w:type="spellStart"/>
+      <w:r>
+        <w:rPr>
+          <w:b/>
+          <w:sz w:val="32"/>
+          <w:szCs w:val="32"/>
+        </w:rPr>
+        <w:lastRenderedPageBreak/>
+        <w:t>Authentification</w:t>
+      </w:r>
+      <w:proofErr w:type="spellEnd"/>
+    </w:p>
+    <w:p>
+      <w:pPr>
+        <w:pStyle w:val="Listparagraf"/>
+        <w:numPr>
+          <w:ilvl w:val="0"/>
+          <w:numId w:val="5"/>
+        </w:numPr>
+        <w:jc w:val="both"/>
+        <w:rPr>
+          <w:b/>
+          <w:sz w:val="28"/>
+          <w:szCs w:val="28"/>
+        </w:rPr>
+      </w:pPr>
+      <w:proofErr w:type="spellStart"/>
+      <w:r>
+        <w:rPr>
+          <w:b/>
+          <w:sz w:val="28"/>
+          <w:szCs w:val="28"/>
+        </w:rPr>
+        <w:t>Diagramme</w:t>
+      </w:r>
+      <w:proofErr w:type="spellEnd"/>
+      <w:r>
+        <w:rPr>
+          <w:b/>
+          <w:sz w:val="28"/>
+          <w:szCs w:val="28"/>
+        </w:rPr>
+        <w:t xml:space="preserve"> de sequence</w:t>
+      </w:r>
+    </w:p>
+    <w:p>
+      <w:pPr>
+        <w:jc w:val="both"/>
+        <w:rPr>
+          <w:b/>
+          <w:sz w:val="36"/>
+          <w:szCs w:val="36"/>
+        </w:rPr>
+      </w:pPr>
+      <w:r>
+        <w:rPr>
+          <w:color w:val="000000"/>
+          <w:sz w:val="23"/>
+          <w:szCs w:val="23"/>
+          <w:shd w:val="clear" w:color="auto" w:fill="FFFFFF"/>
+        </w:rPr>
+        <w:t xml:space="preserve">À son </w:t>
+      </w:r>
+      <w:proofErr w:type="spellStart"/>
+      <w:r>
+        <w:rPr>
+          <w:color w:val="000000"/>
+          <w:sz w:val="23"/>
+          <w:szCs w:val="23"/>
+          <w:shd w:val="clear" w:color="auto" w:fill="FFFFFF"/>
+        </w:rPr>
+        <w:t>authentification</w:t>
+      </w:r>
+      <w:proofErr w:type="spellEnd"/>
+      <w:r>
+        <w:rPr>
+          <w:color w:val="000000"/>
+          <w:sz w:val="23"/>
+          <w:szCs w:val="23"/>
+          <w:shd w:val="clear" w:color="auto" w:fill="FFFFFF"/>
+        </w:rPr>
+        <w:t xml:space="preserve">, </w:t>
+      </w:r>
+      <w:proofErr w:type="spellStart"/>
+      <w:r>
+        <w:rPr>
+          <w:color w:val="000000"/>
+          <w:sz w:val="23"/>
+          <w:szCs w:val="23"/>
+          <w:shd w:val="clear" w:color="auto" w:fill="FFFFFF"/>
+        </w:rPr>
+        <w:t>l'utilisateur</w:t>
+      </w:r>
+      <w:proofErr w:type="spellEnd"/>
+      <w:r>
+        <w:rPr>
+          <w:color w:val="000000"/>
+          <w:sz w:val="23"/>
+          <w:szCs w:val="23"/>
+          <w:shd w:val="clear" w:color="auto" w:fill="FFFFFF"/>
+        </w:rPr>
+        <w:t xml:space="preserve"> a déjà un </w:t>
+      </w:r>
+      <w:proofErr w:type="spellStart"/>
+      <w:r>
+        <w:rPr>
+          <w:color w:val="000000"/>
+          <w:sz w:val="23"/>
+          <w:szCs w:val="23"/>
+          <w:shd w:val="clear" w:color="auto" w:fill="FFFFFF"/>
+        </w:rPr>
+        <w:t>compte</w:t>
+      </w:r>
+      <w:proofErr w:type="spellEnd"/>
+      <w:r>
+        <w:rPr>
+          <w:color w:val="000000"/>
+          <w:sz w:val="23"/>
+          <w:szCs w:val="23"/>
+          <w:shd w:val="clear" w:color="auto" w:fill="FFFFFF"/>
+        </w:rPr>
+        <w:t xml:space="preserve">. Il </w:t>
+      </w:r>
+      <w:proofErr w:type="spellStart"/>
+      <w:r>
+        <w:rPr>
+          <w:color w:val="000000"/>
+          <w:sz w:val="23"/>
+          <w:szCs w:val="23"/>
+          <w:shd w:val="clear" w:color="auto" w:fill="FFFFFF"/>
+        </w:rPr>
+        <w:t>doit</w:t>
+      </w:r>
+      <w:proofErr w:type="spellEnd"/>
+      <w:r>
+        <w:rPr>
+          <w:color w:val="000000"/>
+          <w:sz w:val="23"/>
+          <w:szCs w:val="23"/>
+          <w:shd w:val="clear" w:color="auto" w:fill="FFFFFF"/>
+        </w:rPr>
+        <w:t xml:space="preserve"> </w:t>
+      </w:r>
+      <w:proofErr w:type="spellStart"/>
+      <w:r>
+        <w:rPr>
+          <w:color w:val="000000"/>
+          <w:sz w:val="23"/>
+          <w:szCs w:val="23"/>
+          <w:shd w:val="clear" w:color="auto" w:fill="FFFFFF"/>
+        </w:rPr>
+        <w:t>fournir</w:t>
+      </w:r>
+      <w:proofErr w:type="spellEnd"/>
+      <w:r>
+        <w:rPr>
+          <w:color w:val="000000"/>
+          <w:sz w:val="23"/>
+          <w:szCs w:val="23"/>
+          <w:shd w:val="clear" w:color="auto" w:fill="FFFFFF"/>
+        </w:rPr>
+        <w:t xml:space="preserve"> la bonne </w:t>
+      </w:r>
+      <w:proofErr w:type="spellStart"/>
+      <w:r>
+        <w:rPr>
+          <w:color w:val="000000"/>
+          <w:sz w:val="23"/>
+          <w:szCs w:val="23"/>
+          <w:shd w:val="clear" w:color="auto" w:fill="FFFFFF"/>
+        </w:rPr>
+        <w:t>adresse</w:t>
+      </w:r>
+      <w:proofErr w:type="spellEnd"/>
+      <w:r>
+        <w:rPr>
+          <w:color w:val="000000"/>
+          <w:sz w:val="23"/>
+          <w:szCs w:val="23"/>
+          <w:shd w:val="clear" w:color="auto" w:fill="FFFFFF"/>
+        </w:rPr>
+        <w:t xml:space="preserve"> </w:t>
+      </w:r>
+      <w:proofErr w:type="spellStart"/>
+      <w:r>
+        <w:rPr>
+          <w:color w:val="000000"/>
+          <w:sz w:val="23"/>
+          <w:szCs w:val="23"/>
+          <w:shd w:val="clear" w:color="auto" w:fill="FFFFFF"/>
+        </w:rPr>
+        <w:t>d'e</w:t>
+      </w:r>
+      <w:proofErr w:type="spellEnd"/>
+      <w:r>
+        <w:rPr>
+          <w:color w:val="000000"/>
+          <w:sz w:val="23"/>
+          <w:szCs w:val="23"/>
+          <w:shd w:val="clear" w:color="auto" w:fill="FFFFFF"/>
+        </w:rPr>
+        <w:t xml:space="preserve">-mail et le bon mot de </w:t>
+      </w:r>
+      <w:proofErr w:type="spellStart"/>
+      <w:r>
+        <w:rPr>
+          <w:color w:val="000000"/>
+          <w:sz w:val="23"/>
+          <w:szCs w:val="23"/>
+          <w:shd w:val="clear" w:color="auto" w:fill="FFFFFF"/>
+        </w:rPr>
+        <w:t>passe</w:t>
+      </w:r>
+      <w:proofErr w:type="spellEnd"/>
+      <w:r>
+        <w:rPr>
+          <w:color w:val="000000"/>
+          <w:sz w:val="23"/>
+          <w:szCs w:val="23"/>
+          <w:shd w:val="clear" w:color="auto" w:fill="FFFFFF"/>
+        </w:rPr>
+        <w:t xml:space="preserve"> pour se connecter. </w:t>
+      </w:r>
+    </w:p>
+    <w:p>
+      <w:pPr>
+        <w:jc w:val="both"/>
+        <w:rPr>
+          <w:b/>
+          <w:sz w:val="36"/>
+          <w:szCs w:val="36"/>
+        </w:rPr>
+      </w:pPr>
+    </w:p>
+    <w:p>
+      <w:pPr>
+        <w:tabs>
+          <w:tab w:val="left" w:pos="2964"/>
+        </w:tabs>
+        <w:jc w:val="both"/>
+        <w:rPr>
+          <w:b/>
+          <w:sz w:val="36"/>
+          <w:szCs w:val="36"/>
+        </w:rPr>
+      </w:pPr>
+      <w:r>
+        <w:rPr>
+          <w:noProof/>
+          <w:sz w:val="32"/>
+          <w:szCs w:val="32"/>
+        </w:rPr>
+        <w:drawing>
+          <wp:anchor distT="0" distB="0" distL="114300" distR="114300" simplePos="0" relativeHeight="251663360" behindDoc="1" locked="0" layoutInCell="1" allowOverlap="1">
+            <wp:simplePos x="0" y="0"/>
+            <wp:positionH relativeFrom="column">
+              <wp:posOffset>-952500</wp:posOffset>
+            </wp:positionH>
+            <wp:positionV relativeFrom="paragraph">
+              <wp:posOffset>144780</wp:posOffset>
+            </wp:positionV>
+            <wp:extent cx="8053705" cy="4937760"/>
+            <wp:effectExtent l="0" t="0" r="4445" b="0"/>
+            <wp:wrapNone/>
+            <wp:docPr id="5" name="Imagine 5"/>
+            <wp:cNvGraphicFramePr>
+              <a:graphicFrameLocks xmlns:a="http://schemas.openxmlformats.org/drawingml/2006/main" noChangeAspect="1"/>
+            </wp:cNvGraphicFramePr>
+            <a:graphic xmlns:a="http://schemas.openxmlformats.org/drawingml/2006/main">
+              <a:graphicData uri="http://schemas.openxmlformats.org/drawingml/2006/picture">
+                <pic:pic xmlns:pic="http://schemas.openxmlformats.org/drawingml/2006/picture">
+                  <pic:nvPicPr>
+                    <pic:cNvPr id="5" name="SequenceDiagram (3).jpeg"/>
+                    <pic:cNvPicPr/>
+                  </pic:nvPicPr>
+                  <pic:blipFill>
+                    <a:blip r:embed="rId12">
+                      <a:extLst>
+                        <a:ext uri="{28A0092B-C50C-407E-A947-70E740481C1C}">
+                          <a14:useLocalDpi xmlns:a14="http://schemas.microsoft.com/office/drawing/2010/main" val="0"/>
+                        </a:ext>
+                      </a:extLst>
+                    </a:blip>
+                    <a:stretch>
+                      <a:fillRect/>
+                    </a:stretch>
+                  </pic:blipFill>
+                  <pic:spPr>
+                    <a:xfrm>
+                      <a:off x="0" y="0"/>
+                      <a:ext cx="8053705" cy="4937760"/>
+                    </a:xfrm>
+                    <a:prstGeom prst="rect">
+                      <a:avLst/>
+                    </a:prstGeom>
+                  </pic:spPr>
+                </pic:pic>
+              </a:graphicData>
+            </a:graphic>
+            <wp14:sizeRelH relativeFrom="margin">
+              <wp14:pctWidth>0</wp14:pctWidth>
+            </wp14:sizeRelH>
+            <wp14:sizeRelV relativeFrom="margin">
+              <wp14:pctHeight>0</wp14:pctHeight>
+            </wp14:sizeRelV>
+          </wp:anchor>
+        </w:drawing>
+      </w:r>
+      <w:r>
+        <w:rPr>
+          <w:b/>
+          <w:sz w:val="36"/>
+          <w:szCs w:val="36"/>
+        </w:rPr>
+        <w:tab/>
+      </w:r>
+    </w:p>
+    <w:p>
+      <w:pPr>
+        <w:jc w:val="both"/>
+        <w:rPr>
+          <w:b/>
+          <w:sz w:val="36"/>
+          <w:szCs w:val="36"/>
+        </w:rPr>
+      </w:pPr>
+    </w:p>
+    <w:p>
+      <w:pPr>
+        <w:jc w:val="both"/>
+        <w:rPr>
+          <w:b/>
+          <w:sz w:val="36"/>
+          <w:szCs w:val="36"/>
+        </w:rPr>
+      </w:pPr>
+    </w:p>
+    <w:p>
+      <w:pPr>
+        <w:jc w:val="both"/>
+        <w:rPr>
+          <w:b/>
+          <w:sz w:val="36"/>
+          <w:szCs w:val="36"/>
+        </w:rPr>
+      </w:pPr>
+    </w:p>
+    <w:p>
+      <w:pPr>
+        <w:jc w:val="both"/>
+        <w:rPr>
+          <w:b/>
+          <w:sz w:val="36"/>
+          <w:szCs w:val="36"/>
+        </w:rPr>
+      </w:pPr>
+    </w:p>
+    <w:p>
+      <w:pPr>
+        <w:jc w:val="both"/>
+        <w:rPr>
+          <w:b/>
+          <w:sz w:val="36"/>
+          <w:szCs w:val="36"/>
+        </w:rPr>
+      </w:pPr>
+    </w:p>
+    <w:p>
+      <w:pPr>
+        <w:jc w:val="both"/>
+        <w:rPr>
+          <w:b/>
+          <w:sz w:val="36"/>
+          <w:szCs w:val="36"/>
+        </w:rPr>
+      </w:pPr>
+    </w:p>
+    <w:p>
+      <w:pPr>
+        <w:jc w:val="both"/>
+        <w:rPr>
+          <w:b/>
+          <w:sz w:val="36"/>
+          <w:szCs w:val="36"/>
+        </w:rPr>
+      </w:pPr>
+    </w:p>
+    <w:p>
+      <w:pPr>
+        <w:jc w:val="both"/>
+        <w:rPr>
+          <w:b/>
+          <w:sz w:val="36"/>
+          <w:szCs w:val="36"/>
+        </w:rPr>
+      </w:pPr>
+    </w:p>
+    <w:p>
+      <w:pPr>
+        <w:jc w:val="both"/>
+        <w:rPr>
+          <w:b/>
+          <w:sz w:val="36"/>
+          <w:szCs w:val="36"/>
+        </w:rPr>
+      </w:pPr>
+    </w:p>
+    <w:p>
+      <w:pPr>
+        <w:jc w:val="both"/>
+        <w:rPr>
+          <w:b/>
+          <w:sz w:val="36"/>
+          <w:szCs w:val="36"/>
+        </w:rPr>
+      </w:pPr>
+    </w:p>
+    <w:p>
+      <w:pPr>
+        <w:jc w:val="both"/>
+        <w:rPr>
+          <w:b/>
+          <w:sz w:val="36"/>
+          <w:szCs w:val="36"/>
+        </w:rPr>
+      </w:pPr>
+    </w:p>
+    <w:p>
+      <w:pPr>
+        <w:jc w:val="both"/>
+        <w:rPr>
+          <w:b/>
+          <w:sz w:val="36"/>
+          <w:szCs w:val="36"/>
+        </w:rPr>
+      </w:pPr>
+    </w:p>
+    <w:p>
+      <w:pPr>
+        <w:jc w:val="both"/>
+        <w:rPr>
+          <w:b/>
+          <w:sz w:val="36"/>
+          <w:szCs w:val="36"/>
+        </w:rPr>
+      </w:pPr>
+    </w:p>
+    <w:p>
+      <w:pPr>
+        <w:jc w:val="both"/>
+        <w:rPr>
+          <w:b/>
+          <w:sz w:val="36"/>
+          <w:szCs w:val="36"/>
+        </w:rPr>
+      </w:pPr>
+    </w:p>
+    <w:p>
+      <w:pPr>
+        <w:jc w:val="both"/>
+        <w:rPr>
+          <w:b/>
+          <w:sz w:val="36"/>
+          <w:szCs w:val="36"/>
+        </w:rPr>
+      </w:pPr>
+    </w:p>
+    <w:p>
+      <w:pPr>
+        <w:jc w:val="both"/>
+        <w:rPr>
+          <w:b/>
+          <w:sz w:val="36"/>
+          <w:szCs w:val="36"/>
+        </w:rPr>
+      </w:pPr>
+    </w:p>
+    <w:p>
+      <w:pPr>
+        <w:pStyle w:val="Listparagraf"/>
+        <w:numPr>
+          <w:ilvl w:val="0"/>
+          <w:numId w:val="5"/>
+        </w:numPr>
+        <w:jc w:val="both"/>
+        <w:rPr>
+          <w:b/>
+          <w:sz w:val="28"/>
+          <w:szCs w:val="28"/>
+        </w:rPr>
+      </w:pPr>
+      <w:r>
+        <w:rPr>
+          <w:noProof/>
+          <w:sz w:val="28"/>
+          <w:szCs w:val="28"/>
+        </w:rPr>
+        <w:lastRenderedPageBreak/>
+        <w:drawing>
+          <wp:anchor distT="0" distB="0" distL="114300" distR="114300" simplePos="0" relativeHeight="251666432" behindDoc="1" locked="0" layoutInCell="1" allowOverlap="1">
+            <wp:simplePos x="0" y="0"/>
+            <wp:positionH relativeFrom="margin">
+              <wp:align>center</wp:align>
+            </wp:positionH>
+            <wp:positionV relativeFrom="paragraph">
+              <wp:posOffset>519430</wp:posOffset>
+            </wp:positionV>
+            <wp:extent cx="7515225" cy="4229424"/>
+            <wp:effectExtent l="0" t="0" r="0" b="0"/>
+            <wp:wrapNone/>
+            <wp:docPr id="8" name="Imagine 8"/>
+            <wp:cNvGraphicFramePr>
+              <a:graphicFrameLocks xmlns:a="http://schemas.openxmlformats.org/drawingml/2006/main" noChangeAspect="1"/>
+            </wp:cNvGraphicFramePr>
+            <a:graphic xmlns:a="http://schemas.openxmlformats.org/drawingml/2006/main">
+              <a:graphicData uri="http://schemas.openxmlformats.org/drawingml/2006/picture">
+                <pic:pic xmlns:pic="http://schemas.openxmlformats.org/drawingml/2006/picture">
+                  <pic:nvPicPr>
+                    <pic:cNvPr id="8" name="sequence-diagram (2).jpeg"/>
+                    <pic:cNvPicPr/>
+                  </pic:nvPicPr>
+                  <pic:blipFill>
+                    <a:blip r:embed="rId13">
+                      <a:extLst>
+                        <a:ext uri="{28A0092B-C50C-407E-A947-70E740481C1C}">
+                          <a14:useLocalDpi xmlns:a14="http://schemas.microsoft.com/office/drawing/2010/main" val="0"/>
+                        </a:ext>
+                      </a:extLst>
+                    </a:blip>
+                    <a:stretch>
+                      <a:fillRect/>
+                    </a:stretch>
+                  </pic:blipFill>
+                  <pic:spPr>
+                    <a:xfrm>
+                      <a:off x="0" y="0"/>
+                      <a:ext cx="7515225" cy="4229424"/>
+                    </a:xfrm>
+                    <a:prstGeom prst="rect">
+                      <a:avLst/>
+                    </a:prstGeom>
+                  </pic:spPr>
+                </pic:pic>
+              </a:graphicData>
+            </a:graphic>
+            <wp14:sizeRelH relativeFrom="margin">
+              <wp14:pctWidth>0</wp14:pctWidth>
+            </wp14:sizeRelH>
+            <wp14:sizeRelV relativeFrom="margin">
+              <wp14:pctHeight>0</wp14:pctHeight>
+            </wp14:sizeRelV>
+          </wp:anchor>
+        </w:drawing>
+      </w:r>
+      <w:proofErr w:type="spellStart"/>
+      <w:r>
+        <w:rPr>
+          <w:b/>
+          <w:sz w:val="28"/>
+          <w:szCs w:val="28"/>
+        </w:rPr>
+        <w:t>Exemple</w:t>
+      </w:r>
+      <w:proofErr w:type="spellEnd"/>
+      <w:r>
+        <w:rPr>
+          <w:b/>
+          <w:sz w:val="28"/>
+          <w:szCs w:val="28"/>
+        </w:rPr>
+        <w:t xml:space="preserve"> scenario</w:t>
+      </w:r>
+    </w:p>
+    <w:p>
+      <w:pPr>
+        <w:jc w:val="both"/>
+        <w:rPr>
+          <w:b/>
+          <w:sz w:val="36"/>
+          <w:szCs w:val="36"/>
+        </w:rPr>
+      </w:pPr>
+    </w:p>
+    <w:p>
+      <w:pPr>
+        <w:jc w:val="both"/>
+        <w:rPr>
+          <w:b/>
+          <w:sz w:val="36"/>
+          <w:szCs w:val="36"/>
+        </w:rPr>
+      </w:pPr>
+    </w:p>
+    <w:p>
+      <w:pPr>
+        <w:jc w:val="both"/>
+        <w:rPr>
+          <w:b/>
+          <w:sz w:val="36"/>
+          <w:szCs w:val="36"/>
+        </w:rPr>
+      </w:pPr>
+    </w:p>
+    <w:p>
+      <w:pPr>
+        <w:jc w:val="both"/>
+        <w:rPr>
+          <w:b/>
+          <w:sz w:val="36"/>
+          <w:szCs w:val="36"/>
+        </w:rPr>
+      </w:pPr>
+    </w:p>
+    <w:p>
+      <w:pPr>
+        <w:jc w:val="both"/>
+        <w:rPr>
+          <w:b/>
+          <w:sz w:val="36"/>
+          <w:szCs w:val="36"/>
+        </w:rPr>
+      </w:pPr>
+    </w:p>
+    <w:p>
+      <w:pPr>
+        <w:jc w:val="both"/>
+        <w:rPr>
+          <w:b/>
+          <w:sz w:val="36"/>
+          <w:szCs w:val="36"/>
+        </w:rPr>
+      </w:pPr>
+    </w:p>
+    <w:p>
+      <w:pPr>
+        <w:jc w:val="both"/>
+        <w:rPr>
+          <w:b/>
+          <w:sz w:val="36"/>
+          <w:szCs w:val="36"/>
+        </w:rPr>
+      </w:pPr>
+    </w:p>
+    <w:p>
+      <w:pPr>
+        <w:jc w:val="both"/>
+        <w:rPr>
+          <w:b/>
+          <w:sz w:val="36"/>
+          <w:szCs w:val="36"/>
+        </w:rPr>
+      </w:pPr>
+    </w:p>
+    <w:p>
+      <w:pPr>
+        <w:jc w:val="both"/>
+        <w:rPr>
+          <w:b/>
+          <w:sz w:val="36"/>
+          <w:szCs w:val="36"/>
+        </w:rPr>
+      </w:pPr>
+    </w:p>
+    <w:p>
+      <w:pPr>
+        <w:jc w:val="both"/>
+        <w:rPr>
+          <w:b/>
+          <w:sz w:val="36"/>
+          <w:szCs w:val="36"/>
+        </w:rPr>
+      </w:pPr>
+    </w:p>
+    <w:p>
+      <w:pPr>
+        <w:jc w:val="both"/>
+        <w:rPr>
+          <w:b/>
+          <w:sz w:val="36"/>
+          <w:szCs w:val="36"/>
+        </w:rPr>
+      </w:pPr>
+    </w:p>
+    <w:p>
+      <w:pPr>
+        <w:pStyle w:val="Listparagraf"/>
+        <w:numPr>
+          <w:ilvl w:val="0"/>
+          <w:numId w:val="5"/>
+        </w:numPr>
+        <w:jc w:val="both"/>
+        <w:rPr>
+          <w:b/>
+          <w:sz w:val="28"/>
+          <w:szCs w:val="28"/>
+        </w:rPr>
+      </w:pPr>
+      <w:proofErr w:type="spellStart"/>
+      <w:r>
+        <w:rPr>
+          <w:b/>
+          <w:sz w:val="28"/>
+          <w:szCs w:val="28"/>
+        </w:rPr>
+        <w:t>Exemple</w:t>
+      </w:r>
+      <w:proofErr w:type="spellEnd"/>
+      <w:r>
+        <w:rPr>
+          <w:b/>
+          <w:sz w:val="28"/>
+          <w:szCs w:val="28"/>
+        </w:rPr>
+        <w:t xml:space="preserve"> </w:t>
+      </w:r>
+      <w:proofErr w:type="spellStart"/>
+      <w:r>
+        <w:rPr>
+          <w:b/>
+          <w:sz w:val="28"/>
+          <w:szCs w:val="28"/>
+        </w:rPr>
+        <w:t>maquette</w:t>
+      </w:r>
+      <w:proofErr w:type="spellEnd"/>
+    </w:p>
+    <w:p>
+      <w:pPr>
+        <w:pStyle w:val="Listparagraf"/>
+        <w:ind w:left="1440"/>
+        <w:jc w:val="both"/>
+        <w:rPr>
+          <w:b/>
+          <w:sz w:val="28"/>
+          <w:szCs w:val="28"/>
+        </w:rPr>
+      </w:pPr>
+    </w:p>
+    <w:p>
+      <w:pPr>
+        <w:jc w:val="both"/>
+        <w:rPr>
+          <w:b/>
+          <w:sz w:val="36"/>
+          <w:szCs w:val="36"/>
+        </w:rPr>
+      </w:pPr>
+      <w:r>
+        <w:rPr>
+          <w:b/>
+          <w:noProof/>
+          <w:sz w:val="28"/>
+          <w:szCs w:val="28"/>
+        </w:rPr>
+        <w:drawing>
+          <wp:anchor distT="0" distB="0" distL="114300" distR="114300" simplePos="0" relativeHeight="251671552" behindDoc="1" locked="0" layoutInCell="1" allowOverlap="1">
+            <wp:simplePos x="0" y="0"/>
+            <wp:positionH relativeFrom="margin">
+              <wp:align>center</wp:align>
+            </wp:positionH>
+            <wp:positionV relativeFrom="paragraph">
+              <wp:posOffset>17145</wp:posOffset>
+            </wp:positionV>
+            <wp:extent cx="5479255" cy="2164268"/>
+            <wp:effectExtent l="0" t="0" r="7620" b="7620"/>
+            <wp:wrapNone/>
+            <wp:docPr id="12" name="Imagine 12"/>
+            <wp:cNvGraphicFramePr>
+              <a:graphicFrameLocks xmlns:a="http://schemas.openxmlformats.org/drawingml/2006/main" noChangeAspect="1"/>
+            </wp:cNvGraphicFramePr>
+            <a:graphic xmlns:a="http://schemas.openxmlformats.org/drawingml/2006/main">
+              <a:graphicData uri="http://schemas.openxmlformats.org/drawingml/2006/picture">
+                <pic:pic xmlns:pic="http://schemas.openxmlformats.org/drawingml/2006/picture">
+                  <pic:nvPicPr>
+                    <pic:cNvPr id="12" name="auth.png"/>
+                    <pic:cNvPicPr/>
+                  </pic:nvPicPr>
+                  <pic:blipFill>
+                    <a:blip r:embed="rId14">
+                      <a:extLst>
+                        <a:ext uri="{28A0092B-C50C-407E-A947-70E740481C1C}">
+                          <a14:useLocalDpi xmlns:a14="http://schemas.microsoft.com/office/drawing/2010/main" val="0"/>
+                        </a:ext>
+                      </a:extLst>
+                    </a:blip>
+                    <a:stretch>
+                      <a:fillRect/>
+                    </a:stretch>
+                  </pic:blipFill>
+                  <pic:spPr>
+                    <a:xfrm>
+                      <a:off x="0" y="0"/>
+                      <a:ext cx="5479255" cy="2164268"/>
+                    </a:xfrm>
+                    <a:prstGeom prst="rect">
+                      <a:avLst/>
+                    </a:prstGeom>
+                  </pic:spPr>
+                </pic:pic>
+              </a:graphicData>
+            </a:graphic>
+          </wp:anchor>
+        </w:drawing>
+      </w:r>
+    </w:p>
+    <w:p>
+      <w:pPr>
+        <w:jc w:val="both"/>
+        <w:rPr>
+          <w:b/>
+          <w:sz w:val="36"/>
+          <w:szCs w:val="36"/>
+        </w:rPr>
+      </w:pPr>
+    </w:p>
+    <w:p>
+      <w:pPr>
+        <w:jc w:val="both"/>
+        <w:rPr>
+          <w:b/>
+          <w:sz w:val="36"/>
+          <w:szCs w:val="36"/>
+        </w:rPr>
+      </w:pPr>
+    </w:p>
+    <w:p>
+      <w:pPr>
+        <w:jc w:val="both"/>
+        <w:rPr>
+          <w:b/>
+          <w:sz w:val="36"/>
+          <w:szCs w:val="36"/>
+        </w:rPr>
+      </w:pPr>
+    </w:p>
+    <w:p>
+      <w:pPr>
+        <w:jc w:val="both"/>
+        <w:rPr>
+          <w:b/>
+          <w:sz w:val="36"/>
+          <w:szCs w:val="36"/>
+        </w:rPr>
+      </w:pPr>
+    </w:p>
+    <w:p>
+      <w:pPr>
+        <w:jc w:val="both"/>
+        <w:rPr>
+          <w:b/>
+          <w:sz w:val="36"/>
+          <w:szCs w:val="36"/>
+        </w:rPr>
+      </w:pPr>
+    </w:p>
+    <w:p>
+      <w:pPr>
+        <w:jc w:val="both"/>
+        <w:rPr>
+          <w:b/>
+          <w:sz w:val="36"/>
+          <w:szCs w:val="36"/>
+        </w:rPr>
+      </w:pPr>
+      <w:bookmarkStart w:id="0" w:name="_GoBack"/>
       <w:bookmarkEnd w:id="0"/>
     </w:p>
-    <w:p>
-      <w:pPr>
-        <w:jc w:val="both"/>
-        <w:rPr>
-          <w:b/>
-          <w:sz w:val="36"/>
-          <w:szCs w:val="36"/>
-        </w:rPr>
-      </w:pPr>
-    </w:p>
-    <w:p>
-      <w:pPr>
-        <w:jc w:val="both"/>
-        <w:rPr>
-          <w:b/>
-          <w:sz w:val="36"/>
-          <w:szCs w:val="36"/>
-        </w:rPr>
-      </w:pPr>
-    </w:p>
-    <w:p>
-      <w:pPr>
-        <w:jc w:val="both"/>
-        <w:rPr>
-          <w:b/>
-          <w:sz w:val="36"/>
-          <w:szCs w:val="36"/>
-        </w:rPr>
-      </w:pPr>
-    </w:p>
-    <w:p>
-      <w:pPr>
-        <w:jc w:val="both"/>
-        <w:rPr>
-          <w:b/>
-          <w:sz w:val="36"/>
-          <w:szCs w:val="36"/>
-        </w:rPr>
-      </w:pPr>
-    </w:p>
-    <w:p>
-      <w:pPr>
-        <w:jc w:val="both"/>
-        <w:rPr>
-          <w:b/>
-          <w:sz w:val="36"/>
-          <w:szCs w:val="36"/>
-        </w:rPr>
-      </w:pPr>
-    </w:p>
     <w:sectPr>
+      <w:footerReference w:type="default" r:id="rId15"/>
       <w:pgSz w:w="12240" w:h="15840"/>
       <w:pgMar w:top="1440" w:right="1440" w:bottom="1440" w:left="1440" w:header="0" w:footer="0" w:gutter="0"/>
       <w:cols w:space="720"/>
@@ -4652,9 +6059,201 @@
 </w:document>
 </file>
 
+<file path=word/endnotes.xml><?xml version="1.0" encoding="utf-8"?>
+<w:endnotes xmlns:wpc="http://schemas.microsoft.com/office/word/2010/wordprocessingCanvas" xmlns:cx="http://schemas.microsoft.com/office/drawing/2014/chartex" xmlns:cx1="http://schemas.microsoft.com/office/drawing/2015/9/8/chartex" xmlns:cx2="http://schemas.microsoft.com/office/drawing/2015/10/21/chartex" xmlns:cx3="http://schemas.microsoft.com/office/drawing/2016/5/9/chartex" xmlns:cx4="http://schemas.microsoft.com/office/drawing/2016/5/10/chartex" xmlns:cx5="http://schemas.microsoft.com/office/drawing/2016/5/11/chartex" xmlns:cx6="http://schemas.microsoft.com/office/drawing/2016/5/12/chartex" xmlns:cx7="http://schemas.microsoft.com/office/drawing/2016/5/13/chartex" xmlns:cx8="http://schemas.microsoft.com/office/drawing/2016/5/14/chartex" xmlns:mc="http://schemas.openxmlformats.org/markup-compatibility/2006" xmlns:aink="http://schemas.microsoft.com/office/drawing/2016/ink" xmlns:am3d="http://schemas.microsoft.com/office/drawing/2017/model3d" xmlns:o="urn:schemas-microsoft-com:office:office" xmlns:r="http://schemas.openxmlformats.org/officeDocument/2006/relationships" xmlns:m="http://schemas.openxmlformats.org/officeDocument/2006/math" xmlns:v="urn:schemas-microsoft-com:vml" xmlns:wp14="http://schemas.microsoft.com/office/word/2010/wordprocessingDrawing" xmlns:wp="http://schemas.openxmlformats.org/drawingml/2006/wordprocessingDrawing" xmlns:w10="urn:schemas-microsoft-com:office:word" xmlns:w="http://schemas.openxmlformats.org/wordprocessingml/2006/main" xmlns:w14="http://schemas.microsoft.com/office/word/2010/wordml" xmlns:w15="http://schemas.microsoft.com/office/word/2012/wordml" xmlns:w16cid="http://schemas.microsoft.com/office/word/2016/wordml/cid" xmlns:w16se="http://schemas.microsoft.com/office/word/2015/wordml/symex" xmlns:wpg="http://schemas.microsoft.com/office/word/2010/wordprocessingGroup" xmlns:wpi="http://schemas.microsoft.com/office/word/2010/wordprocessingInk" xmlns:wne="http://schemas.microsoft.com/office/word/2006/wordml" xmlns:wps="http://schemas.microsoft.com/office/word/2010/wordprocessingShape" mc:Ignorable="w14 w15 w16se w16cid wp14">
+  <w:endnote w:type="separator" w:id="-1">
+    <w:p>
+      <w:pPr>
+        <w:spacing w:after="0" w:line="240" w:lineRule="auto"/>
+      </w:pPr>
+      <w:r>
+        <w:separator/>
+      </w:r>
+    </w:p>
+  </w:endnote>
+  <w:endnote w:type="continuationSeparator" w:id="0">
+    <w:p>
+      <w:pPr>
+        <w:spacing w:after="0" w:line="240" w:lineRule="auto"/>
+      </w:pPr>
+      <w:r>
+        <w:continuationSeparator/>
+      </w:r>
+    </w:p>
+  </w:endnote>
+</w:endnotes>
+</file>
+
+<file path=word/footer1.xml><?xml version="1.0" encoding="utf-8"?>
+<w:ftr xmlns:wpc="http://schemas.microsoft.com/office/word/2010/wordprocessingCanvas" xmlns:cx="http://schemas.microsoft.com/office/drawing/2014/chartex" xmlns:cx1="http://schemas.microsoft.com/office/drawing/2015/9/8/chartex" xmlns:cx2="http://schemas.microsoft.com/office/drawing/2015/10/21/chartex" xmlns:cx3="http://schemas.microsoft.com/office/drawing/2016/5/9/chartex" xmlns:cx4="http://schemas.microsoft.com/office/drawing/2016/5/10/chartex" xmlns:cx5="http://schemas.microsoft.com/office/drawing/2016/5/11/chartex" xmlns:cx6="http://schemas.microsoft.com/office/drawing/2016/5/12/chartex" xmlns:cx7="http://schemas.microsoft.com/office/drawing/2016/5/13/chartex" xmlns:cx8="http://schemas.microsoft.com/office/drawing/2016/5/14/chartex" xmlns:mc="http://schemas.openxmlformats.org/markup-compatibility/2006" xmlns:aink="http://schemas.microsoft.com/office/drawing/2016/ink" xmlns:am3d="http://schemas.microsoft.com/office/drawing/2017/model3d" xmlns:o="urn:schemas-microsoft-com:office:office" xmlns:r="http://schemas.openxmlformats.org/officeDocument/2006/relationships" xmlns:m="http://schemas.openxmlformats.org/officeDocument/2006/math" xmlns:v="urn:schemas-microsoft-com:vml" xmlns:wp14="http://schemas.microsoft.com/office/word/2010/wordprocessingDrawing" xmlns:wp="http://schemas.openxmlformats.org/drawingml/2006/wordprocessingDrawing" xmlns:w10="urn:schemas-microsoft-com:office:word" xmlns:w="http://schemas.openxmlformats.org/wordprocessingml/2006/main" xmlns:w14="http://schemas.microsoft.com/office/word/2010/wordml" xmlns:w15="http://schemas.microsoft.com/office/word/2012/wordml" xmlns:w16cid="http://schemas.microsoft.com/office/word/2016/wordml/cid" xmlns:w16se="http://schemas.microsoft.com/office/word/2015/wordml/symex" xmlns:wpg="http://schemas.microsoft.com/office/word/2010/wordprocessingGroup" xmlns:wpi="http://schemas.microsoft.com/office/word/2010/wordprocessingInk" xmlns:wne="http://schemas.microsoft.com/office/word/2006/wordml" xmlns:wps="http://schemas.microsoft.com/office/word/2010/wordprocessingShape" mc:Ignorable="w14 w15 w16se w16cid wp14">
+  <w:p>
+    <w:pPr>
+      <w:pStyle w:val="Subsol"/>
+      <w:jc w:val="right"/>
+    </w:pPr>
+    <w:r>
+      <w:t xml:space="preserve">Page </w:t>
+    </w:r>
+    <w:sdt>
+      <w:sdtPr>
+        <w:id w:val="1559663672"/>
+        <w:docPartObj>
+          <w:docPartGallery w:val="Page Numbers (Bottom of Page)"/>
+          <w:docPartUnique/>
+        </w:docPartObj>
+      </w:sdtPr>
+      <w:sdtEndPr>
+        <w:rPr>
+          <w:noProof/>
+        </w:rPr>
+      </w:sdtEndPr>
+      <w:sdtContent>
+        <w:r>
+          <w:fldChar w:fldCharType="begin"/>
+        </w:r>
+        <w:r>
+          <w:instrText xml:space="preserve"> PAGE   \* MERGEFORMAT </w:instrText>
+        </w:r>
+        <w:r>
+          <w:fldChar w:fldCharType="separate"/>
+        </w:r>
+        <w:r>
+          <w:rPr>
+            <w:noProof/>
+          </w:rPr>
+          <w:t>1</w:t>
+        </w:r>
+        <w:r>
+          <w:rPr>
+            <w:noProof/>
+          </w:rPr>
+          <w:fldChar w:fldCharType="end"/>
+        </w:r>
+      </w:sdtContent>
+    </w:sdt>
+  </w:p>
+  <w:p>
+    <w:pPr>
+      <w:pStyle w:val="Subsol"/>
+    </w:pPr>
+  </w:p>
+</w:ftr>
+</file>
+
+<file path=word/footnotes.xml><?xml version="1.0" encoding="utf-8"?>
+<w:footnotes xmlns:wpc="http://schemas.microsoft.com/office/word/2010/wordprocessingCanvas" xmlns:cx="http://schemas.microsoft.com/office/drawing/2014/chartex" xmlns:cx1="http://schemas.microsoft.com/office/drawing/2015/9/8/chartex" xmlns:cx2="http://schemas.microsoft.com/office/drawing/2015/10/21/chartex" xmlns:cx3="http://schemas.microsoft.com/office/drawing/2016/5/9/chartex" xmlns:cx4="http://schemas.microsoft.com/office/drawing/2016/5/10/chartex" xmlns:cx5="http://schemas.microsoft.com/office/drawing/2016/5/11/chartex" xmlns:cx6="http://schemas.microsoft.com/office/drawing/2016/5/12/chartex" xmlns:cx7="http://schemas.microsoft.com/office/drawing/2016/5/13/chartex" xmlns:cx8="http://schemas.microsoft.com/office/drawing/2016/5/14/chartex" xmlns:mc="http://schemas.openxmlformats.org/markup-compatibility/2006" xmlns:aink="http://schemas.microsoft.com/office/drawing/2016/ink" xmlns:am3d="http://schemas.microsoft.com/office/drawing/2017/model3d" xmlns:o="urn:schemas-microsoft-com:office:office" xmlns:r="http://schemas.openxmlformats.org/officeDocument/2006/relationships" xmlns:m="http://schemas.openxmlformats.org/officeDocument/2006/math" xmlns:v="urn:schemas-microsoft-com:vml" xmlns:wp14="http://schemas.microsoft.com/office/word/2010/wordprocessingDrawing" xmlns:wp="http://schemas.openxmlformats.org/drawingml/2006/wordprocessingDrawing" xmlns:w10="urn:schemas-microsoft-com:office:word" xmlns:w="http://schemas.openxmlformats.org/wordprocessingml/2006/main" xmlns:w14="http://schemas.microsoft.com/office/word/2010/wordml" xmlns:w15="http://schemas.microsoft.com/office/word/2012/wordml" xmlns:w16cid="http://schemas.microsoft.com/office/word/2016/wordml/cid" xmlns:w16se="http://schemas.microsoft.com/office/word/2015/wordml/symex" xmlns:wpg="http://schemas.microsoft.com/office/word/2010/wordprocessingGroup" xmlns:wpi="http://schemas.microsoft.com/office/word/2010/wordprocessingInk" xmlns:wne="http://schemas.microsoft.com/office/word/2006/wordml" xmlns:wps="http://schemas.microsoft.com/office/word/2010/wordprocessingShape" mc:Ignorable="w14 w15 w16se w16cid wp14">
+  <w:footnote w:type="separator" w:id="-1">
+    <w:p>
+      <w:pPr>
+        <w:spacing w:after="0" w:line="240" w:lineRule="auto"/>
+      </w:pPr>
+      <w:r>
+        <w:separator/>
+      </w:r>
+    </w:p>
+  </w:footnote>
+  <w:footnote w:type="continuationSeparator" w:id="0">
+    <w:p>
+      <w:pPr>
+        <w:spacing w:after="0" w:line="240" w:lineRule="auto"/>
+      </w:pPr>
+      <w:r>
+        <w:continuationSeparator/>
+      </w:r>
+    </w:p>
+  </w:footnote>
+</w:footnotes>
+</file>
+
 <file path=word/numbering.xml><?xml version="1.0" encoding="utf-8"?>
 <w:numbering xmlns:wpc="http://schemas.microsoft.com/office/word/2010/wordprocessingCanvas" xmlns:cx="http://schemas.microsoft.com/office/drawing/2014/chartex" xmlns:cx1="http://schemas.microsoft.com/office/drawing/2015/9/8/chartex" xmlns:cx2="http://schemas.microsoft.com/office/drawing/2015/10/21/chartex" xmlns:cx3="http://schemas.microsoft.com/office/drawing/2016/5/9/chartex" xmlns:cx4="http://schemas.microsoft.com/office/drawing/2016/5/10/chartex" xmlns:cx5="http://schemas.microsoft.com/office/drawing/2016/5/11/chartex" xmlns:cx6="http://schemas.microsoft.com/office/drawing/2016/5/12/chartex" xmlns:cx7="http://schemas.microsoft.com/office/drawing/2016/5/13/chartex" xmlns:cx8="http://schemas.microsoft.com/office/drawing/2016/5/14/chartex" xmlns:mc="http://schemas.openxmlformats.org/markup-compatibility/2006" xmlns:aink="http://schemas.microsoft.com/office/drawing/2016/ink" xmlns:am3d="http://schemas.microsoft.com/office/drawing/2017/model3d" xmlns:o="urn:schemas-microsoft-com:office:office" xmlns:r="http://schemas.openxmlformats.org/officeDocument/2006/relationships" xmlns:m="http://schemas.openxmlformats.org/officeDocument/2006/math" xmlns:v="urn:schemas-microsoft-com:vml" xmlns:wp14="http://schemas.microsoft.com/office/word/2010/wordprocessingDrawing" xmlns:wp="http://schemas.openxmlformats.org/drawingml/2006/wordprocessingDrawing" xmlns:w10="urn:schemas-microsoft-com:office:word" xmlns:w="http://schemas.openxmlformats.org/wordprocessingml/2006/main" xmlns:w14="http://schemas.microsoft.com/office/word/2010/wordml" xmlns:w15="http://schemas.microsoft.com/office/word/2012/wordml" xmlns:w16cid="http://schemas.microsoft.com/office/word/2016/wordml/cid" xmlns:w16se="http://schemas.microsoft.com/office/word/2015/wordml/symex" xmlns:wpg="http://schemas.microsoft.com/office/word/2010/wordprocessingGroup" xmlns:wpi="http://schemas.microsoft.com/office/word/2010/wordprocessingInk" xmlns:wne="http://schemas.microsoft.com/office/word/2006/wordml" xmlns:wps="http://schemas.microsoft.com/office/word/2010/wordprocessingShape" mc:Ignorable="w14 w15 w16se w16cid wp14">
   <w:abstractNum w:abstractNumId="0" w15:restartNumberingAfterBreak="0">
+    <w:nsid w:val="067608F7"/>
+    <w:multiLevelType w:val="hybridMultilevel"/>
+    <w:tmpl w:val="0B762E76"/>
+    <w:lvl w:ilvl="0" w:tplc="04090013">
+      <w:start w:val="1"/>
+      <w:numFmt w:val="upperRoman"/>
+      <w:lvlText w:val="%1."/>
+      <w:lvlJc w:val="right"/>
+      <w:pPr>
+        <w:ind w:left="720" w:hanging="360"/>
+      </w:pPr>
+    </w:lvl>
+    <w:lvl w:ilvl="1" w:tplc="04090019" w:tentative="1">
+      <w:start w:val="1"/>
+      <w:numFmt w:val="lowerLetter"/>
+      <w:lvlText w:val="%2."/>
+      <w:lvlJc w:val="left"/>
+      <w:pPr>
+        <w:ind w:left="1440" w:hanging="360"/>
+      </w:pPr>
+    </w:lvl>
+    <w:lvl w:ilvl="2" w:tplc="0409001B" w:tentative="1">
+      <w:start w:val="1"/>
+      <w:numFmt w:val="lowerRoman"/>
+      <w:lvlText w:val="%3."/>
+      <w:lvlJc w:val="right"/>
+      <w:pPr>
+        <w:ind w:left="2160" w:hanging="180"/>
+      </w:pPr>
+    </w:lvl>
+    <w:lvl w:ilvl="3" w:tplc="0409000F" w:tentative="1">
+      <w:start w:val="1"/>
+      <w:numFmt w:val="decimal"/>
+      <w:lvlText w:val="%4."/>
+      <w:lvlJc w:val="left"/>
+      <w:pPr>
+        <w:ind w:left="2880" w:hanging="360"/>
+      </w:pPr>
+    </w:lvl>
+    <w:lvl w:ilvl="4" w:tplc="04090019" w:tentative="1">
+      <w:start w:val="1"/>
+      <w:numFmt w:val="lowerLetter"/>
+      <w:lvlText w:val="%5."/>
+      <w:lvlJc w:val="left"/>
+      <w:pPr>
+        <w:ind w:left="3600" w:hanging="360"/>
+      </w:pPr>
+    </w:lvl>
+    <w:lvl w:ilvl="5" w:tplc="0409001B" w:tentative="1">
+      <w:start w:val="1"/>
+      <w:numFmt w:val="lowerRoman"/>
+      <w:lvlText w:val="%6."/>
+      <w:lvlJc w:val="right"/>
+      <w:pPr>
+        <w:ind w:left="4320" w:hanging="180"/>
+      </w:pPr>
+    </w:lvl>
+    <w:lvl w:ilvl="6" w:tplc="0409000F" w:tentative="1">
+      <w:start w:val="1"/>
+      <w:numFmt w:val="decimal"/>
+      <w:lvlText w:val="%7."/>
+      <w:lvlJc w:val="left"/>
+      <w:pPr>
+        <w:ind w:left="5040" w:hanging="360"/>
+      </w:pPr>
+    </w:lvl>
+    <w:lvl w:ilvl="7" w:tplc="04090019" w:tentative="1">
+      <w:start w:val="1"/>
+      <w:numFmt w:val="lowerLetter"/>
+      <w:lvlText w:val="%8."/>
+      <w:lvlJc w:val="left"/>
+      <w:pPr>
+        <w:ind w:left="5760" w:hanging="360"/>
+      </w:pPr>
+    </w:lvl>
+    <w:lvl w:ilvl="8" w:tplc="0409001B" w:tentative="1">
+      <w:start w:val="1"/>
+      <w:numFmt w:val="lowerRoman"/>
+      <w:lvlText w:val="%9."/>
+      <w:lvlJc w:val="right"/>
+      <w:pPr>
+        <w:ind w:left="6480" w:hanging="180"/>
+      </w:pPr>
+    </w:lvl>
+  </w:abstractNum>
+  <w:abstractNum w:abstractNumId="1" w15:restartNumberingAfterBreak="0">
     <w:nsid w:val="0C7D4E33"/>
     <w:multiLevelType w:val="multilevel"/>
     <w:tmpl w:val="9A9E13D8"/>
@@ -4767,7 +6366,120 @@
       </w:rPr>
     </w:lvl>
   </w:abstractNum>
-  <w:abstractNum w:abstractNumId="1" w15:restartNumberingAfterBreak="0">
+  <w:abstractNum w:abstractNumId="2" w15:restartNumberingAfterBreak="0">
+    <w:nsid w:val="187D2977"/>
+    <w:multiLevelType w:val="hybridMultilevel"/>
+    <w:tmpl w:val="5B66D960"/>
+    <w:lvl w:ilvl="0" w:tplc="04090001">
+      <w:start w:val="1"/>
+      <w:numFmt w:val="bullet"/>
+      <w:lvlText w:val=""/>
+      <w:lvlJc w:val="left"/>
+      <w:pPr>
+        <w:ind w:left="720" w:hanging="360"/>
+      </w:pPr>
+      <w:rPr>
+        <w:rFonts w:ascii="Symbol" w:hAnsi="Symbol" w:hint="default"/>
+      </w:rPr>
+    </w:lvl>
+    <w:lvl w:ilvl="1" w:tplc="04090003" w:tentative="1">
+      <w:start w:val="1"/>
+      <w:numFmt w:val="bullet"/>
+      <w:lvlText w:val="o"/>
+      <w:lvlJc w:val="left"/>
+      <w:pPr>
+        <w:ind w:left="1440" w:hanging="360"/>
+      </w:pPr>
+      <w:rPr>
+        <w:rFonts w:ascii="Courier New" w:hAnsi="Courier New" w:cs="Courier New" w:hint="default"/>
+      </w:rPr>
+    </w:lvl>
+    <w:lvl w:ilvl="2" w:tplc="04090005" w:tentative="1">
+      <w:start w:val="1"/>
+      <w:numFmt w:val="bullet"/>
+      <w:lvlText w:val=""/>
+      <w:lvlJc w:val="left"/>
+      <w:pPr>
+        <w:ind w:left="2160" w:hanging="360"/>
+      </w:pPr>
+      <w:rPr>
+        <w:rFonts w:ascii="Wingdings" w:hAnsi="Wingdings" w:hint="default"/>
+      </w:rPr>
+    </w:lvl>
+    <w:lvl w:ilvl="3" w:tplc="04090001" w:tentative="1">
+      <w:start w:val="1"/>
+      <w:numFmt w:val="bullet"/>
+      <w:lvlText w:val=""/>
+      <w:lvlJc w:val="left"/>
+      <w:pPr>
+        <w:ind w:left="2880" w:hanging="360"/>
+      </w:pPr>
+      <w:rPr>
+        <w:rFonts w:ascii="Symbol" w:hAnsi="Symbol" w:hint="default"/>
+      </w:rPr>
+    </w:lvl>
+    <w:lvl w:ilvl="4" w:tplc="04090003" w:tentative="1">
+      <w:start w:val="1"/>
+      <w:numFmt w:val="bullet"/>
+      <w:lvlText w:val="o"/>
+      <w:lvlJc w:val="left"/>
+      <w:pPr>
+        <w:ind w:left="3600" w:hanging="360"/>
+      </w:pPr>
+      <w:rPr>
+        <w:rFonts w:ascii="Courier New" w:hAnsi="Courier New" w:cs="Courier New" w:hint="default"/>
+      </w:rPr>
+    </w:lvl>
+    <w:lvl w:ilvl="5" w:tplc="04090005" w:tentative="1">
+      <w:start w:val="1"/>
+      <w:numFmt w:val="bullet"/>
+      <w:lvlText w:val=""/>
+      <w:lvlJc w:val="left"/>
+      <w:pPr>
+        <w:ind w:left="4320" w:hanging="360"/>
+      </w:pPr>
+      <w:rPr>
+        <w:rFonts w:ascii="Wingdings" w:hAnsi="Wingdings" w:hint="default"/>
+      </w:rPr>
+    </w:lvl>
+    <w:lvl w:ilvl="6" w:tplc="04090001" w:tentative="1">
+      <w:start w:val="1"/>
+      <w:numFmt w:val="bullet"/>
+      <w:lvlText w:val=""/>
+      <w:lvlJc w:val="left"/>
+      <w:pPr>
+        <w:ind w:left="5040" w:hanging="360"/>
+      </w:pPr>
+      <w:rPr>
+        <w:rFonts w:ascii="Symbol" w:hAnsi="Symbol" w:hint="default"/>
+      </w:rPr>
+    </w:lvl>
+    <w:lvl w:ilvl="7" w:tplc="04090003" w:tentative="1">
+      <w:start w:val="1"/>
+      <w:numFmt w:val="bullet"/>
+      <w:lvlText w:val="o"/>
+      <w:lvlJc w:val="left"/>
+      <w:pPr>
+        <w:ind w:left="5760" w:hanging="360"/>
+      </w:pPr>
+      <w:rPr>
+        <w:rFonts w:ascii="Courier New" w:hAnsi="Courier New" w:cs="Courier New" w:hint="default"/>
+      </w:rPr>
+    </w:lvl>
+    <w:lvl w:ilvl="8" w:tplc="04090005" w:tentative="1">
+      <w:start w:val="1"/>
+      <w:numFmt w:val="bullet"/>
+      <w:lvlText w:val=""/>
+      <w:lvlJc w:val="left"/>
+      <w:pPr>
+        <w:ind w:left="6480" w:hanging="360"/>
+      </w:pPr>
+      <w:rPr>
+        <w:rFonts w:ascii="Wingdings" w:hAnsi="Wingdings" w:hint="default"/>
+      </w:rPr>
+    </w:lvl>
+  </w:abstractNum>
+  <w:abstractNum w:abstractNumId="3" w15:restartNumberingAfterBreak="0">
     <w:nsid w:val="66730EAA"/>
     <w:multiLevelType w:val="multilevel"/>
     <w:tmpl w:val="7B8AD46E"/>
@@ -4889,11 +6601,133 @@
       </w:pPr>
     </w:lvl>
   </w:abstractNum>
+  <w:abstractNum w:abstractNumId="4" w15:restartNumberingAfterBreak="0">
+    <w:nsid w:val="774A176B"/>
+    <w:multiLevelType w:val="hybridMultilevel"/>
+    <w:tmpl w:val="AC9A014C"/>
+    <w:lvl w:ilvl="0" w:tplc="04090001">
+      <w:start w:val="1"/>
+      <w:numFmt w:val="bullet"/>
+      <w:lvlText w:val=""/>
+      <w:lvlJc w:val="left"/>
+      <w:pPr>
+        <w:ind w:left="1440" w:hanging="360"/>
+      </w:pPr>
+      <w:rPr>
+        <w:rFonts w:ascii="Symbol" w:hAnsi="Symbol" w:hint="default"/>
+      </w:rPr>
+    </w:lvl>
+    <w:lvl w:ilvl="1" w:tplc="04090003" w:tentative="1">
+      <w:start w:val="1"/>
+      <w:numFmt w:val="bullet"/>
+      <w:lvlText w:val="o"/>
+      <w:lvlJc w:val="left"/>
+      <w:pPr>
+        <w:ind w:left="2160" w:hanging="360"/>
+      </w:pPr>
+      <w:rPr>
+        <w:rFonts w:ascii="Courier New" w:hAnsi="Courier New" w:cs="Courier New" w:hint="default"/>
+      </w:rPr>
+    </w:lvl>
+    <w:lvl w:ilvl="2" w:tplc="04090005" w:tentative="1">
+      <w:start w:val="1"/>
+      <w:numFmt w:val="bullet"/>
+      <w:lvlText w:val=""/>
+      <w:lvlJc w:val="left"/>
+      <w:pPr>
+        <w:ind w:left="2880" w:hanging="360"/>
+      </w:pPr>
+      <w:rPr>
+        <w:rFonts w:ascii="Wingdings" w:hAnsi="Wingdings" w:hint="default"/>
+      </w:rPr>
+    </w:lvl>
+    <w:lvl w:ilvl="3" w:tplc="04090001" w:tentative="1">
+      <w:start w:val="1"/>
+      <w:numFmt w:val="bullet"/>
+      <w:lvlText w:val=""/>
+      <w:lvlJc w:val="left"/>
+      <w:pPr>
+        <w:ind w:left="3600" w:hanging="360"/>
+      </w:pPr>
+      <w:rPr>
+        <w:rFonts w:ascii="Symbol" w:hAnsi="Symbol" w:hint="default"/>
+      </w:rPr>
+    </w:lvl>
+    <w:lvl w:ilvl="4" w:tplc="04090003" w:tentative="1">
+      <w:start w:val="1"/>
+      <w:numFmt w:val="bullet"/>
+      <w:lvlText w:val="o"/>
+      <w:lvlJc w:val="left"/>
+      <w:pPr>
+        <w:ind w:left="4320" w:hanging="360"/>
+      </w:pPr>
+      <w:rPr>
+        <w:rFonts w:ascii="Courier New" w:hAnsi="Courier New" w:cs="Courier New" w:hint="default"/>
+      </w:rPr>
+    </w:lvl>
+    <w:lvl w:ilvl="5" w:tplc="04090005" w:tentative="1">
+      <w:start w:val="1"/>
+      <w:numFmt w:val="bullet"/>
+      <w:lvlText w:val=""/>
+      <w:lvlJc w:val="left"/>
+      <w:pPr>
+        <w:ind w:left="5040" w:hanging="360"/>
+      </w:pPr>
+      <w:rPr>
+        <w:rFonts w:ascii="Wingdings" w:hAnsi="Wingdings" w:hint="default"/>
+      </w:rPr>
+    </w:lvl>
+    <w:lvl w:ilvl="6" w:tplc="04090001" w:tentative="1">
+      <w:start w:val="1"/>
+      <w:numFmt w:val="bullet"/>
+      <w:lvlText w:val=""/>
+      <w:lvlJc w:val="left"/>
+      <w:pPr>
+        <w:ind w:left="5760" w:hanging="360"/>
+      </w:pPr>
+      <w:rPr>
+        <w:rFonts w:ascii="Symbol" w:hAnsi="Symbol" w:hint="default"/>
+      </w:rPr>
+    </w:lvl>
+    <w:lvl w:ilvl="7" w:tplc="04090003" w:tentative="1">
+      <w:start w:val="1"/>
+      <w:numFmt w:val="bullet"/>
+      <w:lvlText w:val="o"/>
+      <w:lvlJc w:val="left"/>
+      <w:pPr>
+        <w:ind w:left="6480" w:hanging="360"/>
+      </w:pPr>
+      <w:rPr>
+        <w:rFonts w:ascii="Courier New" w:hAnsi="Courier New" w:cs="Courier New" w:hint="default"/>
+      </w:rPr>
+    </w:lvl>
+    <w:lvl w:ilvl="8" w:tplc="04090005" w:tentative="1">
+      <w:start w:val="1"/>
+      <w:numFmt w:val="bullet"/>
+      <w:lvlText w:val=""/>
+      <w:lvlJc w:val="left"/>
+      <w:pPr>
+        <w:ind w:left="7200" w:hanging="360"/>
+      </w:pPr>
+      <w:rPr>
+        <w:rFonts w:ascii="Wingdings" w:hAnsi="Wingdings" w:hint="default"/>
+      </w:rPr>
+    </w:lvl>
+  </w:abstractNum>
   <w:num w:numId="1">
+    <w:abstractNumId w:val="1"/>
+  </w:num>
+  <w:num w:numId="2">
+    <w:abstractNumId w:val="3"/>
+  </w:num>
+  <w:num w:numId="3">
     <w:abstractNumId w:val="0"/>
   </w:num>
-  <w:num w:numId="2">
-    <w:abstractNumId w:val="1"/>
+  <w:num w:numId="4">
+    <w:abstractNumId w:val="2"/>
+  </w:num>
+  <w:num w:numId="5">
+    <w:abstractNumId w:val="4"/>
   </w:num>
 </w:numbering>
 </file>
@@ -5437,6 +7271,50 @@
       <w:contextualSpacing/>
     </w:pPr>
   </w:style>
+  <w:style w:type="paragraph" w:styleId="Antet">
+    <w:name w:val="header"/>
+    <w:basedOn w:val="Normal"/>
+    <w:link w:val="AntetCaracter"/>
+    <w:uiPriority w:val="99"/>
+    <w:unhideWhenUsed/>
+    <w:rsid w:val="00A96F8E"/>
+    <w:pPr>
+      <w:tabs>
+        <w:tab w:val="center" w:pos="4680"/>
+        <w:tab w:val="right" w:pos="9360"/>
+      </w:tabs>
+      <w:spacing w:after="0" w:line="240" w:lineRule="auto"/>
+    </w:pPr>
+  </w:style>
+  <w:style w:type="character" w:customStyle="1" w:styleId="AntetCaracter">
+    <w:name w:val="Antet Caracter"/>
+    <w:basedOn w:val="Fontdeparagrafimplicit"/>
+    <w:link w:val="Antet"/>
+    <w:uiPriority w:val="99"/>
+    <w:rsid w:val="00A96F8E"/>
+  </w:style>
+  <w:style w:type="paragraph" w:styleId="Subsol">
+    <w:name w:val="footer"/>
+    <w:basedOn w:val="Normal"/>
+    <w:link w:val="SubsolCaracter"/>
+    <w:uiPriority w:val="99"/>
+    <w:unhideWhenUsed/>
+    <w:rsid w:val="00A96F8E"/>
+    <w:pPr>
+      <w:tabs>
+        <w:tab w:val="center" w:pos="4680"/>
+        <w:tab w:val="right" w:pos="9360"/>
+      </w:tabs>
+      <w:spacing w:after="0" w:line="240" w:lineRule="auto"/>
+    </w:pPr>
+  </w:style>
+  <w:style w:type="character" w:customStyle="1" w:styleId="SubsolCaracter">
+    <w:name w:val="Subsol Caracter"/>
+    <w:basedOn w:val="Fontdeparagrafimplicit"/>
+    <w:link w:val="Subsol"/>
+    <w:uiPriority w:val="99"/>
+    <w:rsid w:val="00A96F8E"/>
+  </w:style>
 </w:styles>
 </file>
 

</xml_diff>

<commit_message>
j'ai ajoute une diagramme de sequence, une scenario et une maquette
</commit_message>
<xml_diff>
--- a/doc/cahanalyse.docx
+++ b/doc/cahanalyse.docx
@@ -3605,32 +3605,26 @@
       </w:r>
       <w:proofErr w:type="spellEnd"/>
     </w:p>
+    <w:p/>
+    <w:p/>
     <w:p>
       <w:r>
         <w:rPr>
           <w:noProof/>
         </w:rPr>
         <w:drawing>
-          <wp:anchor distT="0" distB="0" distL="0" distR="0" simplePos="0" relativeHeight="251659264" behindDoc="1" locked="0" layoutInCell="1" allowOverlap="1" wp14:anchorId="7DE85AC0" wp14:editId="55EE6C30">
+          <wp:anchor distT="0" distB="0" distL="114300" distR="114300" simplePos="0" relativeHeight="251673600" behindDoc="1" locked="0" layoutInCell="1" allowOverlap="1">
             <wp:simplePos x="0" y="0"/>
-            <wp:positionH relativeFrom="margin">
-              <wp:align>right</wp:align>
+            <wp:positionH relativeFrom="column">
+              <wp:posOffset>-1021080</wp:posOffset>
             </wp:positionH>
             <wp:positionV relativeFrom="paragraph">
-              <wp:posOffset>220980</wp:posOffset>
+              <wp:posOffset>194310</wp:posOffset>
             </wp:positionV>
-            <wp:extent cx="5943600" cy="6143625"/>
-            <wp:effectExtent l="0" t="0" r="0" b="9525"/>
-            <wp:wrapTight wrapText="largest">
-              <wp:wrapPolygon edited="0">
-                <wp:start x="0" y="0"/>
-                <wp:lineTo x="0" y="21567"/>
-                <wp:lineTo x="21531" y="21567"/>
-                <wp:lineTo x="21531" y="0"/>
-                <wp:lineTo x="0" y="0"/>
-              </wp:wrapPolygon>
-            </wp:wrapTight>
-            <wp:docPr id="1" name="Image1"/>
+            <wp:extent cx="8075532" cy="4808220"/>
+            <wp:effectExtent l="0" t="0" r="1905" b="0"/>
+            <wp:wrapNone/>
+            <wp:docPr id="15" name="Imagine 15"/>
             <wp:cNvGraphicFramePr>
               <a:graphicFrameLocks xmlns:a="http://schemas.openxmlformats.org/drawingml/2006/main" noChangeAspect="1"/>
             </wp:cNvGraphicFramePr>
@@ -3638,21 +3632,25 @@
               <a:graphicData uri="http://schemas.openxmlformats.org/drawingml/2006/picture">
                 <pic:pic xmlns:pic="http://schemas.openxmlformats.org/drawingml/2006/picture">
                   <pic:nvPicPr>
-                    <pic:cNvPr id="1" name="Image1"/>
-                    <pic:cNvPicPr>
-                      <a:picLocks noChangeAspect="1" noChangeArrowheads="1"/>
-                    </pic:cNvPicPr>
+                    <pic:cNvPr id="15" name="class-diagram (3).jpeg"/>
+                    <pic:cNvPicPr/>
                   </pic:nvPicPr>
                   <pic:blipFill>
-                    <a:blip r:embed="rId8"/>
+                    <a:blip r:embed="rId8">
+                      <a:extLst>
+                        <a:ext uri="{28A0092B-C50C-407E-A947-70E740481C1C}">
+                          <a14:useLocalDpi xmlns:a14="http://schemas.microsoft.com/office/drawing/2010/main" val="0"/>
+                        </a:ext>
+                      </a:extLst>
+                    </a:blip>
                     <a:stretch>
                       <a:fillRect/>
                     </a:stretch>
                   </pic:blipFill>
-                  <pic:spPr bwMode="auto">
+                  <pic:spPr>
                     <a:xfrm>
                       <a:off x="0" y="0"/>
-                      <a:ext cx="5943600" cy="6143625"/>
+                      <a:ext cx="8075532" cy="4808220"/>
                     </a:xfrm>
                     <a:prstGeom prst="rect">
                       <a:avLst/>
@@ -3661,12 +3659,16 @@
                 </pic:pic>
               </a:graphicData>
             </a:graphic>
+            <wp14:sizeRelH relativeFrom="margin">
+              <wp14:pctWidth>0</wp14:pctWidth>
+            </wp14:sizeRelH>
+            <wp14:sizeRelV relativeFrom="margin">
+              <wp14:pctHeight>0</wp14:pctHeight>
+            </wp14:sizeRelV>
           </wp:anchor>
         </w:drawing>
       </w:r>
     </w:p>
-    <w:p/>
-    <w:p/>
     <w:p>
       <w:pPr>
         <w:jc w:val="both"/>
@@ -3721,24 +3723,26 @@
           <w:szCs w:val="48"/>
         </w:rPr>
       </w:pPr>
-      <w:proofErr w:type="spellStart"/>
-      <w:r>
+    </w:p>
+    <w:p>
+      <w:pPr>
+        <w:jc w:val="center"/>
         <w:rPr>
           <w:b/>
           <w:sz w:val="48"/>
           <w:szCs w:val="48"/>
         </w:rPr>
-        <w:t>Diagrammes</w:t>
-      </w:r>
-      <w:proofErr w:type="spellEnd"/>
-      <w:r>
+      </w:pPr>
+    </w:p>
+    <w:p>
+      <w:pPr>
+        <w:jc w:val="center"/>
         <w:rPr>
           <w:b/>
           <w:sz w:val="48"/>
           <w:szCs w:val="48"/>
         </w:rPr>
-        <w:t xml:space="preserve"> de sequence.</w:t>
-      </w:r>
+      </w:pPr>
     </w:p>
     <w:p>
       <w:pPr>
@@ -3749,14 +3753,16 @@
           <w:szCs w:val="48"/>
         </w:rPr>
       </w:pPr>
-      <w:r>
+    </w:p>
+    <w:p>
+      <w:pPr>
+        <w:jc w:val="center"/>
         <w:rPr>
           <w:b/>
           <w:sz w:val="48"/>
           <w:szCs w:val="48"/>
         </w:rPr>
-        <w:t>Scenarios.</w:t>
-      </w:r>
+      </w:pPr>
     </w:p>
     <w:p>
       <w:pPr>
@@ -3767,44 +3773,160 @@
           <w:szCs w:val="48"/>
         </w:rPr>
       </w:pPr>
-      <w:proofErr w:type="spellStart"/>
-      <w:r>
+    </w:p>
+    <w:p>
+      <w:pPr>
+        <w:jc w:val="center"/>
         <w:rPr>
           <w:b/>
           <w:sz w:val="48"/>
           <w:szCs w:val="48"/>
         </w:rPr>
-        <w:t>Maquettes</w:t>
-      </w:r>
-      <w:proofErr w:type="spellEnd"/>
-      <w:r>
+      </w:pPr>
+    </w:p>
+    <w:p>
+      <w:pPr>
+        <w:jc w:val="center"/>
         <w:rPr>
           <w:b/>
           <w:sz w:val="48"/>
           <w:szCs w:val="48"/>
         </w:rPr>
+      </w:pPr>
+    </w:p>
+    <w:p>
+      <w:pPr>
+        <w:jc w:val="center"/>
+        <w:rPr>
+          <w:b/>
+          <w:sz w:val="48"/>
+          <w:szCs w:val="48"/>
+        </w:rPr>
+      </w:pPr>
+    </w:p>
+    <w:p>
+      <w:pPr>
+        <w:jc w:val="center"/>
+        <w:rPr>
+          <w:b/>
+          <w:sz w:val="48"/>
+          <w:szCs w:val="48"/>
+        </w:rPr>
+      </w:pPr>
+    </w:p>
+    <w:p>
+      <w:pPr>
+        <w:jc w:val="center"/>
+        <w:rPr>
+          <w:b/>
+          <w:sz w:val="48"/>
+          <w:szCs w:val="48"/>
+        </w:rPr>
+      </w:pPr>
+    </w:p>
+    <w:p>
+      <w:pPr>
+        <w:jc w:val="center"/>
+        <w:rPr>
+          <w:b/>
+          <w:sz w:val="48"/>
+          <w:szCs w:val="48"/>
+        </w:rPr>
+      </w:pPr>
+    </w:p>
+    <w:p>
+      <w:pPr>
+        <w:jc w:val="center"/>
+        <w:rPr>
+          <w:b/>
+          <w:sz w:val="48"/>
+          <w:szCs w:val="48"/>
+        </w:rPr>
+      </w:pPr>
+    </w:p>
+    <w:p>
+      <w:pPr>
+        <w:jc w:val="center"/>
+        <w:rPr>
+          <w:b/>
+          <w:sz w:val="48"/>
+          <w:szCs w:val="48"/>
+        </w:rPr>
+      </w:pPr>
+    </w:p>
+    <w:p>
+      <w:pPr>
+        <w:jc w:val="center"/>
+        <w:rPr>
+          <w:b/>
+          <w:sz w:val="48"/>
+          <w:szCs w:val="48"/>
+        </w:rPr>
+      </w:pPr>
+      <w:proofErr w:type="spellStart"/>
+      <w:r>
+        <w:rPr>
+          <w:b/>
+          <w:sz w:val="48"/>
+          <w:szCs w:val="48"/>
+        </w:rPr>
+        <w:t>Diagrammes</w:t>
+      </w:r>
+      <w:proofErr w:type="spellEnd"/>
+      <w:r>
+        <w:rPr>
+          <w:b/>
+          <w:sz w:val="48"/>
+          <w:szCs w:val="48"/>
+        </w:rPr>
+        <w:t xml:space="preserve"> de sequence.</w:t>
+      </w:r>
+    </w:p>
+    <w:p>
+      <w:pPr>
+        <w:jc w:val="center"/>
+        <w:rPr>
+          <w:b/>
+          <w:sz w:val="48"/>
+          <w:szCs w:val="48"/>
+        </w:rPr>
+      </w:pPr>
+      <w:r>
+        <w:rPr>
+          <w:b/>
+          <w:sz w:val="48"/>
+          <w:szCs w:val="48"/>
+        </w:rPr>
+        <w:t>Scenarios.</w:t>
+      </w:r>
+    </w:p>
+    <w:p>
+      <w:pPr>
+        <w:jc w:val="center"/>
+        <w:rPr>
+          <w:b/>
+          <w:sz w:val="48"/>
+          <w:szCs w:val="48"/>
+        </w:rPr>
+      </w:pPr>
+      <w:proofErr w:type="spellStart"/>
+      <w:r>
+        <w:rPr>
+          <w:b/>
+          <w:sz w:val="48"/>
+          <w:szCs w:val="48"/>
+        </w:rPr>
+        <w:t>Maquettes</w:t>
+      </w:r>
+      <w:proofErr w:type="spellEnd"/>
+      <w:r>
+        <w:rPr>
+          <w:b/>
+          <w:sz w:val="48"/>
+          <w:szCs w:val="48"/>
+        </w:rPr>
         <w:t>.</w:t>
       </w:r>
-    </w:p>
-    <w:p>
-      <w:pPr>
-        <w:jc w:val="both"/>
-        <w:rPr>
-          <w:b/>
-          <w:sz w:val="36"/>
-          <w:szCs w:val="36"/>
-        </w:rPr>
-      </w:pPr>
-    </w:p>
-    <w:p>
-      <w:pPr>
-        <w:jc w:val="both"/>
-        <w:rPr>
-          <w:b/>
-          <w:sz w:val="36"/>
-          <w:szCs w:val="36"/>
-        </w:rPr>
-      </w:pPr>
     </w:p>
     <w:p>
       <w:pPr>
@@ -3926,6 +4048,7 @@
           <w:sz w:val="32"/>
           <w:szCs w:val="32"/>
         </w:rPr>
+        <w:lastRenderedPageBreak/>
         <w:t>Inscription</w:t>
       </w:r>
     </w:p>
@@ -4625,6 +4748,16 @@
           </wp:anchor>
         </w:drawing>
       </w:r>
+    </w:p>
+    <w:p>
+      <w:pPr>
+        <w:jc w:val="both"/>
+        <w:rPr>
+          <w:b/>
+          <w:sz w:val="36"/>
+          <w:szCs w:val="36"/>
+        </w:rPr>
+      </w:pPr>
     </w:p>
     <w:p>
       <w:pPr>
@@ -6044,11 +6177,621 @@
           <w:szCs w:val="36"/>
         </w:rPr>
       </w:pPr>
+    </w:p>
+    <w:p>
+      <w:pPr>
+        <w:pStyle w:val="Listparagraf"/>
+        <w:numPr>
+          <w:ilvl w:val="0"/>
+          <w:numId w:val="3"/>
+        </w:numPr>
+        <w:jc w:val="both"/>
+        <w:rPr>
+          <w:b/>
+          <w:sz w:val="32"/>
+          <w:szCs w:val="32"/>
+        </w:rPr>
+      </w:pPr>
+      <w:proofErr w:type="spellStart"/>
+      <w:r>
+        <w:rPr>
+          <w:b/>
+          <w:sz w:val="32"/>
+          <w:szCs w:val="32"/>
+        </w:rPr>
+        <w:lastRenderedPageBreak/>
+        <w:t>Organiser</w:t>
+      </w:r>
+      <w:proofErr w:type="spellEnd"/>
+      <w:r>
+        <w:rPr>
+          <w:b/>
+          <w:sz w:val="32"/>
+          <w:szCs w:val="32"/>
+        </w:rPr>
+        <w:t xml:space="preserve"> Sortie</w:t>
+      </w:r>
+    </w:p>
+    <w:p>
+      <w:pPr>
+        <w:pStyle w:val="Listparagraf"/>
+        <w:numPr>
+          <w:ilvl w:val="0"/>
+          <w:numId w:val="6"/>
+        </w:numPr>
+        <w:jc w:val="both"/>
+        <w:rPr>
+          <w:b/>
+          <w:sz w:val="32"/>
+          <w:szCs w:val="32"/>
+        </w:rPr>
+      </w:pPr>
+      <w:proofErr w:type="spellStart"/>
+      <w:r>
+        <w:rPr>
+          <w:b/>
+          <w:sz w:val="28"/>
+          <w:szCs w:val="28"/>
+        </w:rPr>
+        <w:t>Diagramme</w:t>
+      </w:r>
+      <w:proofErr w:type="spellEnd"/>
+      <w:r>
+        <w:rPr>
+          <w:b/>
+          <w:sz w:val="28"/>
+          <w:szCs w:val="28"/>
+        </w:rPr>
+        <w:t xml:space="preserve"> de sequence</w:t>
+      </w:r>
+    </w:p>
+    <w:p>
+      <w:pPr>
+        <w:jc w:val="both"/>
+        <w:rPr>
+          <w:b/>
+          <w:sz w:val="36"/>
+          <w:szCs w:val="36"/>
+        </w:rPr>
+      </w:pPr>
+      <w:r>
+        <w:rPr>
+          <w:b/>
+          <w:noProof/>
+          <w:sz w:val="36"/>
+          <w:szCs w:val="36"/>
+        </w:rPr>
+        <w:drawing>
+          <wp:anchor distT="0" distB="0" distL="114300" distR="114300" simplePos="0" relativeHeight="251676672" behindDoc="1" locked="0" layoutInCell="1" allowOverlap="1">
+            <wp:simplePos x="0" y="0"/>
+            <wp:positionH relativeFrom="column">
+              <wp:posOffset>-1143000</wp:posOffset>
+            </wp:positionH>
+            <wp:positionV relativeFrom="paragraph">
+              <wp:posOffset>324485</wp:posOffset>
+            </wp:positionV>
+            <wp:extent cx="8215684" cy="2941320"/>
+            <wp:effectExtent l="0" t="0" r="0" b="0"/>
+            <wp:wrapNone/>
+            <wp:docPr id="19" name="Imagine 19"/>
+            <wp:cNvGraphicFramePr>
+              <a:graphicFrameLocks xmlns:a="http://schemas.openxmlformats.org/drawingml/2006/main" noChangeAspect="1"/>
+            </wp:cNvGraphicFramePr>
+            <a:graphic xmlns:a="http://schemas.openxmlformats.org/drawingml/2006/main">
+              <a:graphicData uri="http://schemas.openxmlformats.org/drawingml/2006/picture">
+                <pic:pic xmlns:pic="http://schemas.openxmlformats.org/drawingml/2006/picture">
+                  <pic:nvPicPr>
+                    <pic:cNvPr id="19" name="sequence-diagram (12).jpeg"/>
+                    <pic:cNvPicPr/>
+                  </pic:nvPicPr>
+                  <pic:blipFill>
+                    <a:blip r:embed="rId15">
+                      <a:extLst>
+                        <a:ext uri="{28A0092B-C50C-407E-A947-70E740481C1C}">
+                          <a14:useLocalDpi xmlns:a14="http://schemas.microsoft.com/office/drawing/2010/main" val="0"/>
+                        </a:ext>
+                      </a:extLst>
+                    </a:blip>
+                    <a:stretch>
+                      <a:fillRect/>
+                    </a:stretch>
+                  </pic:blipFill>
+                  <pic:spPr>
+                    <a:xfrm>
+                      <a:off x="0" y="0"/>
+                      <a:ext cx="8221431" cy="2943378"/>
+                    </a:xfrm>
+                    <a:prstGeom prst="rect">
+                      <a:avLst/>
+                    </a:prstGeom>
+                  </pic:spPr>
+                </pic:pic>
+              </a:graphicData>
+            </a:graphic>
+            <wp14:sizeRelH relativeFrom="margin">
+              <wp14:pctWidth>0</wp14:pctWidth>
+            </wp14:sizeRelH>
+            <wp14:sizeRelV relativeFrom="margin">
+              <wp14:pctHeight>0</wp14:pctHeight>
+            </wp14:sizeRelV>
+          </wp:anchor>
+        </w:drawing>
+      </w:r>
+    </w:p>
+    <w:p>
+      <w:pPr>
+        <w:jc w:val="both"/>
+        <w:rPr>
+          <w:b/>
+          <w:sz w:val="36"/>
+          <w:szCs w:val="36"/>
+        </w:rPr>
+      </w:pPr>
+    </w:p>
+    <w:p>
+      <w:pPr>
+        <w:jc w:val="both"/>
+        <w:rPr>
+          <w:b/>
+          <w:sz w:val="36"/>
+          <w:szCs w:val="36"/>
+        </w:rPr>
+      </w:pPr>
+    </w:p>
+    <w:p>
+      <w:pPr>
+        <w:jc w:val="both"/>
+        <w:rPr>
+          <w:b/>
+          <w:sz w:val="36"/>
+          <w:szCs w:val="36"/>
+        </w:rPr>
+      </w:pPr>
+    </w:p>
+    <w:p>
+      <w:pPr>
+        <w:jc w:val="both"/>
+        <w:rPr>
+          <w:b/>
+          <w:sz w:val="36"/>
+          <w:szCs w:val="36"/>
+        </w:rPr>
+      </w:pPr>
+    </w:p>
+    <w:p>
+      <w:pPr>
+        <w:jc w:val="both"/>
+        <w:rPr>
+          <w:b/>
+          <w:sz w:val="36"/>
+          <w:szCs w:val="36"/>
+        </w:rPr>
+      </w:pPr>
+    </w:p>
+    <w:p>
+      <w:pPr>
+        <w:jc w:val="both"/>
+        <w:rPr>
+          <w:b/>
+          <w:sz w:val="36"/>
+          <w:szCs w:val="36"/>
+        </w:rPr>
+      </w:pPr>
+    </w:p>
+    <w:p>
+      <w:pPr>
+        <w:jc w:val="both"/>
+        <w:rPr>
+          <w:b/>
+          <w:sz w:val="36"/>
+          <w:szCs w:val="36"/>
+        </w:rPr>
+      </w:pPr>
+    </w:p>
+    <w:p>
+      <w:pPr>
+        <w:pStyle w:val="Listparagraf"/>
+        <w:numPr>
+          <w:ilvl w:val="0"/>
+          <w:numId w:val="6"/>
+        </w:numPr>
+        <w:jc w:val="both"/>
+        <w:rPr>
+          <w:b/>
+          <w:sz w:val="32"/>
+          <w:szCs w:val="32"/>
+        </w:rPr>
+      </w:pPr>
+      <w:r>
+        <w:rPr>
+          <w:b/>
+          <w:noProof/>
+          <w:sz w:val="32"/>
+          <w:szCs w:val="32"/>
+        </w:rPr>
+        <w:drawing>
+          <wp:anchor distT="0" distB="0" distL="114300" distR="114300" simplePos="0" relativeHeight="251677696" behindDoc="1" locked="0" layoutInCell="1" allowOverlap="1">
+            <wp:simplePos x="0" y="0"/>
+            <wp:positionH relativeFrom="column">
+              <wp:posOffset>-998220</wp:posOffset>
+            </wp:positionH>
+            <wp:positionV relativeFrom="paragraph">
+              <wp:posOffset>302895</wp:posOffset>
+            </wp:positionV>
+            <wp:extent cx="8488680" cy="2672665"/>
+            <wp:effectExtent l="0" t="0" r="7620" b="0"/>
+            <wp:wrapNone/>
+            <wp:docPr id="20" name="Imagine 20"/>
+            <wp:cNvGraphicFramePr>
+              <a:graphicFrameLocks xmlns:a="http://schemas.openxmlformats.org/drawingml/2006/main" noChangeAspect="1"/>
+            </wp:cNvGraphicFramePr>
+            <a:graphic xmlns:a="http://schemas.openxmlformats.org/drawingml/2006/main">
+              <a:graphicData uri="http://schemas.openxmlformats.org/drawingml/2006/picture">
+                <pic:pic xmlns:pic="http://schemas.openxmlformats.org/drawingml/2006/picture">
+                  <pic:nvPicPr>
+                    <pic:cNvPr id="20" name="sequence-diagram (13).jpeg"/>
+                    <pic:cNvPicPr/>
+                  </pic:nvPicPr>
+                  <pic:blipFill>
+                    <a:blip r:embed="rId16">
+                      <a:extLst>
+                        <a:ext uri="{28A0092B-C50C-407E-A947-70E740481C1C}">
+                          <a14:useLocalDpi xmlns:a14="http://schemas.microsoft.com/office/drawing/2010/main" val="0"/>
+                        </a:ext>
+                      </a:extLst>
+                    </a:blip>
+                    <a:stretch>
+                      <a:fillRect/>
+                    </a:stretch>
+                  </pic:blipFill>
+                  <pic:spPr>
+                    <a:xfrm>
+                      <a:off x="0" y="0"/>
+                      <a:ext cx="8525019" cy="2684107"/>
+                    </a:xfrm>
+                    <a:prstGeom prst="rect">
+                      <a:avLst/>
+                    </a:prstGeom>
+                  </pic:spPr>
+                </pic:pic>
+              </a:graphicData>
+            </a:graphic>
+            <wp14:sizeRelH relativeFrom="margin">
+              <wp14:pctWidth>0</wp14:pctWidth>
+            </wp14:sizeRelH>
+            <wp14:sizeRelV relativeFrom="margin">
+              <wp14:pctHeight>0</wp14:pctHeight>
+            </wp14:sizeRelV>
+          </wp:anchor>
+        </w:drawing>
+      </w:r>
+      <w:proofErr w:type="spellStart"/>
+      <w:r>
+        <w:rPr>
+          <w:b/>
+          <w:sz w:val="32"/>
+          <w:szCs w:val="32"/>
+        </w:rPr>
+        <w:t>Exemple</w:t>
+      </w:r>
+      <w:proofErr w:type="spellEnd"/>
+      <w:r>
+        <w:rPr>
+          <w:b/>
+          <w:sz w:val="32"/>
+          <w:szCs w:val="32"/>
+        </w:rPr>
+        <w:t xml:space="preserve"> scenario</w:t>
+      </w:r>
+    </w:p>
+    <w:p>
+      <w:pPr>
+        <w:pStyle w:val="Listparagraf"/>
+        <w:ind w:left="1440"/>
+        <w:jc w:val="both"/>
+        <w:rPr>
+          <w:b/>
+          <w:sz w:val="32"/>
+          <w:szCs w:val="32"/>
+        </w:rPr>
+      </w:pPr>
+    </w:p>
+    <w:p>
+      <w:pPr>
+        <w:pStyle w:val="Listparagraf"/>
+        <w:ind w:left="1440"/>
+        <w:jc w:val="both"/>
+        <w:rPr>
+          <w:b/>
+          <w:sz w:val="32"/>
+          <w:szCs w:val="32"/>
+        </w:rPr>
+      </w:pPr>
+    </w:p>
+    <w:p>
+      <w:pPr>
+        <w:pStyle w:val="Listparagraf"/>
+        <w:ind w:left="1440"/>
+        <w:jc w:val="both"/>
+        <w:rPr>
+          <w:b/>
+          <w:sz w:val="32"/>
+          <w:szCs w:val="32"/>
+        </w:rPr>
+      </w:pPr>
+    </w:p>
+    <w:p>
+      <w:pPr>
+        <w:pStyle w:val="Listparagraf"/>
+        <w:ind w:left="1440"/>
+        <w:jc w:val="both"/>
+        <w:rPr>
+          <w:b/>
+          <w:sz w:val="32"/>
+          <w:szCs w:val="32"/>
+        </w:rPr>
+      </w:pPr>
+    </w:p>
+    <w:p>
+      <w:pPr>
+        <w:pStyle w:val="Listparagraf"/>
+        <w:ind w:left="1440"/>
+        <w:jc w:val="both"/>
+        <w:rPr>
+          <w:b/>
+          <w:sz w:val="32"/>
+          <w:szCs w:val="32"/>
+        </w:rPr>
+      </w:pPr>
+    </w:p>
+    <w:p>
+      <w:pPr>
+        <w:pStyle w:val="Listparagraf"/>
+        <w:ind w:left="1440"/>
+        <w:jc w:val="both"/>
+        <w:rPr>
+          <w:b/>
+          <w:sz w:val="32"/>
+          <w:szCs w:val="32"/>
+        </w:rPr>
+      </w:pPr>
+    </w:p>
+    <w:p>
+      <w:pPr>
+        <w:pStyle w:val="Listparagraf"/>
+        <w:ind w:left="1440"/>
+        <w:jc w:val="both"/>
+        <w:rPr>
+          <w:b/>
+          <w:sz w:val="32"/>
+          <w:szCs w:val="32"/>
+        </w:rPr>
+      </w:pPr>
+    </w:p>
+    <w:p>
+      <w:pPr>
+        <w:pStyle w:val="Listparagraf"/>
+        <w:ind w:left="1440"/>
+        <w:jc w:val="both"/>
+        <w:rPr>
+          <w:b/>
+          <w:sz w:val="32"/>
+          <w:szCs w:val="32"/>
+        </w:rPr>
+      </w:pPr>
+    </w:p>
+    <w:p>
+      <w:pPr>
+        <w:pStyle w:val="Listparagraf"/>
+        <w:ind w:left="1440"/>
+        <w:jc w:val="both"/>
+        <w:rPr>
+          <w:b/>
+          <w:sz w:val="32"/>
+          <w:szCs w:val="32"/>
+        </w:rPr>
+      </w:pPr>
+    </w:p>
+    <w:p>
+      <w:pPr>
+        <w:pStyle w:val="Listparagraf"/>
+        <w:ind w:left="1440"/>
+        <w:jc w:val="both"/>
+        <w:rPr>
+          <w:b/>
+          <w:sz w:val="32"/>
+          <w:szCs w:val="32"/>
+        </w:rPr>
+      </w:pPr>
+    </w:p>
+    <w:p>
+      <w:pPr>
+        <w:pStyle w:val="Listparagraf"/>
+        <w:ind w:left="1440"/>
+        <w:jc w:val="both"/>
+        <w:rPr>
+          <w:b/>
+          <w:sz w:val="32"/>
+          <w:szCs w:val="32"/>
+        </w:rPr>
+      </w:pPr>
+    </w:p>
+    <w:p>
+      <w:pPr>
+        <w:pStyle w:val="Listparagraf"/>
+        <w:ind w:left="1440"/>
+        <w:jc w:val="both"/>
+        <w:rPr>
+          <w:b/>
+          <w:sz w:val="32"/>
+          <w:szCs w:val="32"/>
+        </w:rPr>
+      </w:pPr>
+    </w:p>
+    <w:p>
+      <w:pPr>
+        <w:pStyle w:val="Listparagraf"/>
+        <w:ind w:left="1440"/>
+        <w:jc w:val="both"/>
+        <w:rPr>
+          <w:b/>
+          <w:sz w:val="32"/>
+          <w:szCs w:val="32"/>
+        </w:rPr>
+      </w:pPr>
+    </w:p>
+    <w:p>
+      <w:pPr>
+        <w:pStyle w:val="Listparagraf"/>
+        <w:ind w:left="1440"/>
+        <w:jc w:val="both"/>
+        <w:rPr>
+          <w:b/>
+          <w:sz w:val="32"/>
+          <w:szCs w:val="32"/>
+        </w:rPr>
+      </w:pPr>
+    </w:p>
+    <w:p>
+      <w:pPr>
+        <w:pStyle w:val="Listparagraf"/>
+        <w:ind w:left="1440"/>
+        <w:jc w:val="both"/>
+        <w:rPr>
+          <w:b/>
+          <w:sz w:val="32"/>
+          <w:szCs w:val="32"/>
+        </w:rPr>
+      </w:pPr>
+    </w:p>
+    <w:p>
+      <w:pPr>
+        <w:pStyle w:val="Listparagraf"/>
+        <w:ind w:left="1440"/>
+        <w:jc w:val="both"/>
+        <w:rPr>
+          <w:b/>
+          <w:sz w:val="32"/>
+          <w:szCs w:val="32"/>
+        </w:rPr>
+      </w:pPr>
+    </w:p>
+    <w:p>
+      <w:pPr>
+        <w:pStyle w:val="Listparagraf"/>
+        <w:numPr>
+          <w:ilvl w:val="0"/>
+          <w:numId w:val="6"/>
+        </w:numPr>
+        <w:jc w:val="both"/>
+        <w:rPr>
+          <w:b/>
+          <w:sz w:val="32"/>
+          <w:szCs w:val="32"/>
+        </w:rPr>
+      </w:pPr>
+      <w:proofErr w:type="spellStart"/>
+      <w:r>
+        <w:rPr>
+          <w:b/>
+          <w:sz w:val="28"/>
+          <w:szCs w:val="28"/>
+        </w:rPr>
+        <w:t>Exemple</w:t>
+      </w:r>
+      <w:proofErr w:type="spellEnd"/>
+      <w:r>
+        <w:rPr>
+          <w:b/>
+          <w:sz w:val="28"/>
+          <w:szCs w:val="28"/>
+        </w:rPr>
+        <w:t xml:space="preserve"> </w:t>
+      </w:r>
+      <w:proofErr w:type="spellStart"/>
+      <w:r>
+        <w:rPr>
+          <w:b/>
+          <w:sz w:val="28"/>
+          <w:szCs w:val="28"/>
+        </w:rPr>
+        <w:t>maquette</w:t>
+      </w:r>
+      <w:proofErr w:type="spellEnd"/>
+    </w:p>
+    <w:p>
+      <w:pPr>
+        <w:pStyle w:val="Listparagraf"/>
+        <w:ind w:left="1440"/>
+        <w:jc w:val="both"/>
+        <w:rPr>
+          <w:b/>
+          <w:sz w:val="32"/>
+          <w:szCs w:val="32"/>
+        </w:rPr>
+      </w:pPr>
       <w:bookmarkStart w:id="0" w:name="_GoBack"/>
+      <w:r>
+        <w:rPr>
+          <w:b/>
+          <w:noProof/>
+          <w:sz w:val="32"/>
+          <w:szCs w:val="32"/>
+        </w:rPr>
+        <w:drawing>
+          <wp:anchor distT="0" distB="0" distL="114300" distR="114300" simplePos="0" relativeHeight="251678720" behindDoc="1" locked="0" layoutInCell="1" allowOverlap="1">
+            <wp:simplePos x="0" y="0"/>
+            <wp:positionH relativeFrom="margin">
+              <wp:align>center</wp:align>
+            </wp:positionH>
+            <wp:positionV relativeFrom="paragraph">
+              <wp:posOffset>403225</wp:posOffset>
+            </wp:positionV>
+            <wp:extent cx="5685013" cy="6309907"/>
+            <wp:effectExtent l="0" t="0" r="0" b="0"/>
+            <wp:wrapNone/>
+            <wp:docPr id="21" name="Imagine 21"/>
+            <wp:cNvGraphicFramePr>
+              <a:graphicFrameLocks xmlns:a="http://schemas.openxmlformats.org/drawingml/2006/main" noChangeAspect="1"/>
+            </wp:cNvGraphicFramePr>
+            <a:graphic xmlns:a="http://schemas.openxmlformats.org/drawingml/2006/main">
+              <a:graphicData uri="http://schemas.openxmlformats.org/drawingml/2006/picture">
+                <pic:pic xmlns:pic="http://schemas.openxmlformats.org/drawingml/2006/picture">
+                  <pic:nvPicPr>
+                    <pic:cNvPr id="21" name="sortie.png"/>
+                    <pic:cNvPicPr/>
+                  </pic:nvPicPr>
+                  <pic:blipFill>
+                    <a:blip r:embed="rId17">
+                      <a:extLst>
+                        <a:ext uri="{28A0092B-C50C-407E-A947-70E740481C1C}">
+                          <a14:useLocalDpi xmlns:a14="http://schemas.microsoft.com/office/drawing/2010/main" val="0"/>
+                        </a:ext>
+                      </a:extLst>
+                    </a:blip>
+                    <a:stretch>
+                      <a:fillRect/>
+                    </a:stretch>
+                  </pic:blipFill>
+                  <pic:spPr>
+                    <a:xfrm>
+                      <a:off x="0" y="0"/>
+                      <a:ext cx="5685013" cy="6309907"/>
+                    </a:xfrm>
+                    <a:prstGeom prst="rect">
+                      <a:avLst/>
+                    </a:prstGeom>
+                  </pic:spPr>
+                </pic:pic>
+              </a:graphicData>
+            </a:graphic>
+          </wp:anchor>
+        </w:drawing>
+      </w:r>
       <w:bookmarkEnd w:id="0"/>
     </w:p>
     <w:sectPr>
-      <w:footerReference w:type="default" r:id="rId15"/>
+      <w:footerReference w:type="default" r:id="rId18"/>
       <w:pgSz w:w="12240" w:h="15840"/>
       <w:pgMar w:top="1440" w:right="1440" w:bottom="1440" w:left="1440" w:header="0" w:footer="0" w:gutter="0"/>
       <w:cols w:space="720"/>
@@ -6170,7 +6913,7 @@
   <w:abstractNum w:abstractNumId="0" w15:restartNumberingAfterBreak="0">
     <w:nsid w:val="067608F7"/>
     <w:multiLevelType w:val="hybridMultilevel"/>
-    <w:tmpl w:val="0B762E76"/>
+    <w:tmpl w:val="3A88C2C4"/>
     <w:lvl w:ilvl="0" w:tplc="04090013">
       <w:start w:val="1"/>
       <w:numFmt w:val="upperRoman"/>
@@ -6602,6 +7345,121 @@
     </w:lvl>
   </w:abstractNum>
   <w:abstractNum w:abstractNumId="4" w15:restartNumberingAfterBreak="0">
+    <w:nsid w:val="73000FC2"/>
+    <w:multiLevelType w:val="hybridMultilevel"/>
+    <w:tmpl w:val="A25C3F44"/>
+    <w:lvl w:ilvl="0" w:tplc="9A286D14">
+      <w:start w:val="1"/>
+      <w:numFmt w:val="bullet"/>
+      <w:lvlText w:val=""/>
+      <w:lvlJc w:val="left"/>
+      <w:pPr>
+        <w:ind w:left="1440" w:hanging="360"/>
+      </w:pPr>
+      <w:rPr>
+        <w:rFonts w:ascii="Symbol" w:hAnsi="Symbol" w:hint="default"/>
+        <w:sz w:val="28"/>
+        <w:szCs w:val="28"/>
+      </w:rPr>
+    </w:lvl>
+    <w:lvl w:ilvl="1" w:tplc="04090003" w:tentative="1">
+      <w:start w:val="1"/>
+      <w:numFmt w:val="bullet"/>
+      <w:lvlText w:val="o"/>
+      <w:lvlJc w:val="left"/>
+      <w:pPr>
+        <w:ind w:left="2160" w:hanging="360"/>
+      </w:pPr>
+      <w:rPr>
+        <w:rFonts w:ascii="Courier New" w:hAnsi="Courier New" w:cs="Courier New" w:hint="default"/>
+      </w:rPr>
+    </w:lvl>
+    <w:lvl w:ilvl="2" w:tplc="04090005" w:tentative="1">
+      <w:start w:val="1"/>
+      <w:numFmt w:val="bullet"/>
+      <w:lvlText w:val=""/>
+      <w:lvlJc w:val="left"/>
+      <w:pPr>
+        <w:ind w:left="2880" w:hanging="360"/>
+      </w:pPr>
+      <w:rPr>
+        <w:rFonts w:ascii="Wingdings" w:hAnsi="Wingdings" w:hint="default"/>
+      </w:rPr>
+    </w:lvl>
+    <w:lvl w:ilvl="3" w:tplc="04090001" w:tentative="1">
+      <w:start w:val="1"/>
+      <w:numFmt w:val="bullet"/>
+      <w:lvlText w:val=""/>
+      <w:lvlJc w:val="left"/>
+      <w:pPr>
+        <w:ind w:left="3600" w:hanging="360"/>
+      </w:pPr>
+      <w:rPr>
+        <w:rFonts w:ascii="Symbol" w:hAnsi="Symbol" w:hint="default"/>
+      </w:rPr>
+    </w:lvl>
+    <w:lvl w:ilvl="4" w:tplc="04090003" w:tentative="1">
+      <w:start w:val="1"/>
+      <w:numFmt w:val="bullet"/>
+      <w:lvlText w:val="o"/>
+      <w:lvlJc w:val="left"/>
+      <w:pPr>
+        <w:ind w:left="4320" w:hanging="360"/>
+      </w:pPr>
+      <w:rPr>
+        <w:rFonts w:ascii="Courier New" w:hAnsi="Courier New" w:cs="Courier New" w:hint="default"/>
+      </w:rPr>
+    </w:lvl>
+    <w:lvl w:ilvl="5" w:tplc="04090005" w:tentative="1">
+      <w:start w:val="1"/>
+      <w:numFmt w:val="bullet"/>
+      <w:lvlText w:val=""/>
+      <w:lvlJc w:val="left"/>
+      <w:pPr>
+        <w:ind w:left="5040" w:hanging="360"/>
+      </w:pPr>
+      <w:rPr>
+        <w:rFonts w:ascii="Wingdings" w:hAnsi="Wingdings" w:hint="default"/>
+      </w:rPr>
+    </w:lvl>
+    <w:lvl w:ilvl="6" w:tplc="04090001" w:tentative="1">
+      <w:start w:val="1"/>
+      <w:numFmt w:val="bullet"/>
+      <w:lvlText w:val=""/>
+      <w:lvlJc w:val="left"/>
+      <w:pPr>
+        <w:ind w:left="5760" w:hanging="360"/>
+      </w:pPr>
+      <w:rPr>
+        <w:rFonts w:ascii="Symbol" w:hAnsi="Symbol" w:hint="default"/>
+      </w:rPr>
+    </w:lvl>
+    <w:lvl w:ilvl="7" w:tplc="04090003" w:tentative="1">
+      <w:start w:val="1"/>
+      <w:numFmt w:val="bullet"/>
+      <w:lvlText w:val="o"/>
+      <w:lvlJc w:val="left"/>
+      <w:pPr>
+        <w:ind w:left="6480" w:hanging="360"/>
+      </w:pPr>
+      <w:rPr>
+        <w:rFonts w:ascii="Courier New" w:hAnsi="Courier New" w:cs="Courier New" w:hint="default"/>
+      </w:rPr>
+    </w:lvl>
+    <w:lvl w:ilvl="8" w:tplc="04090005" w:tentative="1">
+      <w:start w:val="1"/>
+      <w:numFmt w:val="bullet"/>
+      <w:lvlText w:val=""/>
+      <w:lvlJc w:val="left"/>
+      <w:pPr>
+        <w:ind w:left="7200" w:hanging="360"/>
+      </w:pPr>
+      <w:rPr>
+        <w:rFonts w:ascii="Wingdings" w:hAnsi="Wingdings" w:hint="default"/>
+      </w:rPr>
+    </w:lvl>
+  </w:abstractNum>
+  <w:abstractNum w:abstractNumId="5" w15:restartNumberingAfterBreak="0">
     <w:nsid w:val="774A176B"/>
     <w:multiLevelType w:val="hybridMultilevel"/>
     <w:tmpl w:val="AC9A014C"/>
@@ -6727,6 +7585,9 @@
     <w:abstractNumId w:val="2"/>
   </w:num>
   <w:num w:numId="5">
+    <w:abstractNumId w:val="5"/>
+  </w:num>
+  <w:num w:numId="6">
     <w:abstractNumId w:val="4"/>
   </w:num>
 </w:numbering>

</xml_diff>